<commit_message>
svart i word dokumentet
</commit_message>
<xml_diff>
--- a/Obligatorisk innlevering 23.docx
+++ b/Obligatorisk innlevering 23.docx
@@ -4,139 +4,126 @@
   <w:body>
     <w:p>
       <w:pPr>
-        <w:pStyle w:val="Tittel"/>
-      </w:pPr>
+        <w:pStyle w:val="Title"/>
+        <w:rPr>
+          <w:lang w:val="nb-NO"/>
+        </w:rPr>
+      </w:pPr>
+      <w:r>
+        <w:rPr>
+          <w:lang w:val="nb-NO"/>
+        </w:rPr>
+        <w:t xml:space="preserve">Obligatorisk innlevering </w:t>
+      </w:r>
+      <w:r>
+        <w:rPr>
+          <w:lang w:val="nb-NO"/>
+        </w:rPr>
+        <w:t>23.mars</w:t>
+      </w:r>
+    </w:p>
+    <w:p>
+      <w:pPr>
+        <w:rPr>
+          <w:rFonts w:ascii="Courier New" w:hAnsi="Courier New" w:cs="Courier New"/>
+          <w:lang w:val="nb-NO"/>
+        </w:rPr>
+      </w:pPr>
+    </w:p>
+    <w:p>
+      <w:pPr>
+        <w:pStyle w:val="Heading1"/>
+        <w:rPr>
+          <w:lang w:val="nb-NO"/>
+        </w:rPr>
+      </w:pPr>
+      <w:r>
+        <w:rPr>
+          <w:lang w:val="nb-NO"/>
+        </w:rPr>
+        <w:t>Oppgave 1</w:t>
+      </w:r>
+    </w:p>
+    <w:p>
+      <w:pPr>
+        <w:rPr>
+          <w:rFonts w:ascii="Courier New" w:hAnsi="Courier New" w:cs="Courier New"/>
+          <w:lang w:val="nb-NO"/>
+        </w:rPr>
+      </w:pPr>
+    </w:p>
+    <w:p>
+      <w:pPr>
+        <w:rPr>
+          <w:rFonts w:ascii="Courier New" w:hAnsi="Courier New" w:cs="Courier New"/>
+          <w:b/>
+          <w:lang w:val="nb-NO"/>
+        </w:rPr>
+      </w:pPr>
+      <w:r>
+        <w:rPr>
+          <w:rFonts w:ascii="Courier New" w:hAnsi="Courier New" w:cs="Courier New"/>
+          <w:b/>
+          <w:lang w:val="nb-NO"/>
+        </w:rPr>
+        <w:t>I</w:t>
+      </w:r>
+      <w:r>
+        <w:rPr>
+          <w:rFonts w:ascii="Courier New" w:hAnsi="Courier New" w:cs="Courier New"/>
+          <w:b/>
+          <w:lang w:val="nb-NO"/>
+        </w:rPr>
+        <w:t>)</w:t>
+      </w:r>
+    </w:p>
+    <w:p>
+      <w:pPr>
+        <w:rPr>
+          <w:rFonts w:ascii="Courier New" w:hAnsi="Courier New" w:cs="Courier New"/>
+          <w:lang w:val="en-US"/>
+        </w:rPr>
+      </w:pPr>
+      <w:r>
+        <w:rPr>
+          <w:rFonts w:ascii="Courier New" w:hAnsi="Courier New" w:cs="Courier New"/>
+          <w:lang w:val="en-US"/>
+        </w:rPr>
+        <w:t>package no.hvl.dat102;</w:t>
+      </w:r>
+    </w:p>
+    <w:p>
+      <w:pPr>
+        <w:rPr>
+          <w:rFonts w:ascii="Courier New" w:hAnsi="Courier New" w:cs="Courier New"/>
+          <w:lang w:val="en-US"/>
+        </w:rPr>
+      </w:pPr>
+    </w:p>
+    <w:p>
+      <w:pPr>
+        <w:rPr>
+          <w:rFonts w:ascii="Courier New" w:hAnsi="Courier New" w:cs="Courier New"/>
+          <w:lang w:val="en-US"/>
+        </w:rPr>
+      </w:pPr>
+      <w:r>
+        <w:rPr>
+          <w:rFonts w:ascii="Courier New" w:hAnsi="Courier New" w:cs="Courier New"/>
+          <w:lang w:val="en-US"/>
+        </w:rPr>
+        <w:t xml:space="preserve">public class </w:t>
+      </w:r>
       <w:proofErr w:type="spellStart"/>
       <w:r>
-        <w:t>Obligatorisk</w:t>
+        <w:rPr>
+          <w:rFonts w:ascii="Courier New" w:hAnsi="Courier New" w:cs="Courier New"/>
+          <w:lang w:val="en-US"/>
+        </w:rPr>
+        <w:t>SolveTowers</w:t>
       </w:r>
       <w:proofErr w:type="spellEnd"/>
       <w:r>
-        <w:t xml:space="preserve"> </w:t>
-      </w:r>
-      <w:proofErr w:type="spellStart"/>
-      <w:r>
-        <w:t>innlevering</w:t>
-      </w:r>
-      <w:proofErr w:type="spellEnd"/>
-      <w:r>
-        <w:t xml:space="preserve"> </w:t>
-      </w:r>
-      <w:proofErr w:type="gramStart"/>
-      <w:r>
-        <w:t>23.mars</w:t>
-      </w:r>
-      <w:proofErr w:type="gramEnd"/>
-    </w:p>
-    <w:p>
-      <w:pPr>
-        <w:rPr>
-          <w:rFonts w:ascii="Courier New" w:hAnsi="Courier New" w:cs="Courier New"/>
-        </w:rPr>
-      </w:pPr>
-    </w:p>
-    <w:p>
-      <w:pPr>
-        <w:pStyle w:val="Overskrift1"/>
-      </w:pPr>
-      <w:proofErr w:type="spellStart"/>
-      <w:r>
-        <w:t>Oppgave</w:t>
-      </w:r>
-      <w:proofErr w:type="spellEnd"/>
-      <w:r>
-        <w:t xml:space="preserve"> 1</w:t>
-      </w:r>
-    </w:p>
-    <w:p>
-      <w:pPr>
-        <w:rPr>
-          <w:rFonts w:ascii="Courier New" w:hAnsi="Courier New" w:cs="Courier New"/>
-          <w:lang w:val="nb-NO"/>
-        </w:rPr>
-      </w:pPr>
-    </w:p>
-    <w:p>
-      <w:pPr>
-        <w:rPr>
-          <w:rFonts w:ascii="Courier New" w:hAnsi="Courier New" w:cs="Courier New"/>
-          <w:b/>
-          <w:lang w:val="nb-NO"/>
-        </w:rPr>
-      </w:pPr>
-      <w:r>
-        <w:rPr>
-          <w:rFonts w:ascii="Courier New" w:hAnsi="Courier New" w:cs="Courier New"/>
-          <w:b/>
-          <w:lang w:val="nb-NO"/>
-        </w:rPr>
-        <w:t>I</w:t>
-      </w:r>
-      <w:r>
-        <w:rPr>
-          <w:rFonts w:ascii="Courier New" w:hAnsi="Courier New" w:cs="Courier New"/>
-          <w:b/>
-          <w:lang w:val="nb-NO"/>
-        </w:rPr>
-        <w:t>)</w:t>
-      </w:r>
-    </w:p>
-    <w:p>
-      <w:pPr>
-        <w:rPr>
-          <w:rFonts w:ascii="Courier New" w:hAnsi="Courier New" w:cs="Courier New"/>
-          <w:lang w:val="nb-NO"/>
-        </w:rPr>
-      </w:pPr>
-      <w:proofErr w:type="spellStart"/>
-      <w:r>
-        <w:rPr>
-          <w:rFonts w:ascii="Courier New" w:hAnsi="Courier New" w:cs="Courier New"/>
-          <w:lang w:val="nb-NO"/>
-        </w:rPr>
-        <w:t>package</w:t>
-      </w:r>
-      <w:proofErr w:type="spellEnd"/>
-      <w:r>
-        <w:rPr>
-          <w:rFonts w:ascii="Courier New" w:hAnsi="Courier New" w:cs="Courier New"/>
-          <w:lang w:val="nb-NO"/>
-        </w:rPr>
-        <w:t xml:space="preserve"> no.hvl.dat102;</w:t>
-      </w:r>
-    </w:p>
-    <w:p>
-      <w:pPr>
-        <w:rPr>
-          <w:rFonts w:ascii="Courier New" w:hAnsi="Courier New" w:cs="Courier New"/>
-          <w:lang w:val="nb-NO"/>
-        </w:rPr>
-      </w:pPr>
-    </w:p>
-    <w:p>
-      <w:pPr>
-        <w:rPr>
-          <w:rFonts w:ascii="Courier New" w:hAnsi="Courier New" w:cs="Courier New"/>
-          <w:lang w:val="en-US"/>
-        </w:rPr>
-      </w:pPr>
-      <w:r>
-        <w:rPr>
-          <w:rFonts w:ascii="Courier New" w:hAnsi="Courier New" w:cs="Courier New"/>
-          <w:lang w:val="en-US"/>
-        </w:rPr>
-        <w:t xml:space="preserve">public class </w:t>
-      </w:r>
-      <w:proofErr w:type="spellStart"/>
-      <w:r>
-        <w:rPr>
-          <w:rFonts w:ascii="Courier New" w:hAnsi="Courier New" w:cs="Courier New"/>
-          <w:lang w:val="en-US"/>
-        </w:rPr>
-        <w:t>SolveTowers</w:t>
-      </w:r>
-      <w:proofErr w:type="spellEnd"/>
-      <w:r>
         <w:rPr>
           <w:rFonts w:ascii="Courier New" w:hAnsi="Courier New" w:cs="Courier New"/>
           <w:lang w:val="en-US"/>
@@ -165,23 +152,7 @@
           <w:lang w:val="en-US"/>
         </w:rPr>
         <w:tab/>
-        <w:t>public static void main(</w:t>
-      </w:r>
-      <w:proofErr w:type="gramStart"/>
-      <w:r>
-        <w:rPr>
-          <w:rFonts w:ascii="Courier New" w:hAnsi="Courier New" w:cs="Courier New"/>
-          <w:lang w:val="en-US"/>
-        </w:rPr>
-        <w:t>String[</w:t>
-      </w:r>
-      <w:proofErr w:type="gramEnd"/>
-      <w:r>
-        <w:rPr>
-          <w:rFonts w:ascii="Courier New" w:hAnsi="Courier New" w:cs="Courier New"/>
-          <w:lang w:val="en-US"/>
-        </w:rPr>
-        <w:t xml:space="preserve">] </w:t>
+        <w:t xml:space="preserve">public static void main(String[] </w:t>
       </w:r>
       <w:proofErr w:type="spellStart"/>
       <w:r>
@@ -293,7 +264,6 @@
         <w:t xml:space="preserve"> towers = new </w:t>
       </w:r>
       <w:proofErr w:type="spellStart"/>
-      <w:proofErr w:type="gramStart"/>
       <w:r>
         <w:rPr>
           <w:rFonts w:ascii="Courier New" w:hAnsi="Courier New" w:cs="Courier New"/>
@@ -307,22 +277,14 @@
           <w:rFonts w:ascii="Courier New" w:hAnsi="Courier New" w:cs="Courier New"/>
           <w:lang w:val="en-US"/>
         </w:rPr>
-        <w:t>(</w:t>
-      </w:r>
-      <w:proofErr w:type="gramEnd"/>
-      <w:r>
-        <w:rPr>
-          <w:rFonts w:ascii="Courier New" w:hAnsi="Courier New" w:cs="Courier New"/>
-          <w:lang w:val="en-US"/>
-        </w:rPr>
-        <w:t>28);</w:t>
-      </w:r>
-    </w:p>
-    <w:p>
-      <w:pPr>
-        <w:rPr>
-          <w:rFonts w:ascii="Courier New" w:hAnsi="Courier New" w:cs="Courier New"/>
-          <w:lang w:val="nb-NO"/>
+        <w:t>(28);</w:t>
+      </w:r>
+    </w:p>
+    <w:p>
+      <w:pPr>
+        <w:rPr>
+          <w:rFonts w:ascii="Courier New" w:hAnsi="Courier New" w:cs="Courier New"/>
+          <w:lang w:val="en-US"/>
         </w:rPr>
       </w:pPr>
       <w:r>
@@ -340,20 +302,18 @@
         <w:tab/>
       </w:r>
       <w:proofErr w:type="spellStart"/>
-      <w:proofErr w:type="gramStart"/>
-      <w:r>
-        <w:rPr>
-          <w:rFonts w:ascii="Courier New" w:hAnsi="Courier New" w:cs="Courier New"/>
-          <w:lang w:val="nb-NO"/>
+      <w:r>
+        <w:rPr>
+          <w:rFonts w:ascii="Courier New" w:hAnsi="Courier New" w:cs="Courier New"/>
+          <w:lang w:val="en-US"/>
         </w:rPr>
         <w:t>towers.solve</w:t>
       </w:r>
       <w:proofErr w:type="spellEnd"/>
-      <w:proofErr w:type="gramEnd"/>
-      <w:r>
-        <w:rPr>
-          <w:rFonts w:ascii="Courier New" w:hAnsi="Courier New" w:cs="Courier New"/>
-          <w:lang w:val="nb-NO"/>
+      <w:r>
+        <w:rPr>
+          <w:rFonts w:ascii="Courier New" w:hAnsi="Courier New" w:cs="Courier New"/>
+          <w:lang w:val="en-US"/>
         </w:rPr>
         <w:t>();</w:t>
       </w:r>
@@ -362,20 +322,20 @@
       <w:pPr>
         <w:rPr>
           <w:rFonts w:ascii="Courier New" w:hAnsi="Courier New" w:cs="Courier New"/>
-          <w:lang w:val="nb-NO"/>
-        </w:rPr>
-      </w:pPr>
-      <w:r>
-        <w:rPr>
-          <w:rFonts w:ascii="Courier New" w:hAnsi="Courier New" w:cs="Courier New"/>
-          <w:lang w:val="nb-NO"/>
+          <w:lang w:val="en-US"/>
+        </w:rPr>
+      </w:pPr>
+      <w:r>
+        <w:rPr>
+          <w:rFonts w:ascii="Courier New" w:hAnsi="Courier New" w:cs="Courier New"/>
+          <w:lang w:val="en-US"/>
         </w:rPr>
         <w:tab/>
       </w:r>
       <w:r>
         <w:rPr>
           <w:rFonts w:ascii="Courier New" w:hAnsi="Courier New" w:cs="Courier New"/>
-          <w:lang w:val="nb-NO"/>
+          <w:lang w:val="en-US"/>
         </w:rPr>
         <w:tab/>
       </w:r>
@@ -383,7 +343,7 @@
       <w:r>
         <w:rPr>
           <w:rFonts w:ascii="Courier New" w:hAnsi="Courier New" w:cs="Courier New"/>
-          <w:lang w:val="nb-NO"/>
+          <w:lang w:val="en-US"/>
         </w:rPr>
         <w:t>System.out.println</w:t>
       </w:r>
@@ -391,25 +351,55 @@
       <w:r>
         <w:rPr>
           <w:rFonts w:ascii="Courier New" w:hAnsi="Courier New" w:cs="Courier New"/>
-          <w:lang w:val="nb-NO"/>
-        </w:rPr>
-        <w:t xml:space="preserve">("Antall flyttinger: " + </w:t>
+          <w:lang w:val="en-US"/>
+        </w:rPr>
+        <w:t>("</w:t>
       </w:r>
       <w:proofErr w:type="spellStart"/>
-      <w:proofErr w:type="gramStart"/>
-      <w:r>
-        <w:rPr>
-          <w:rFonts w:ascii="Courier New" w:hAnsi="Courier New" w:cs="Courier New"/>
-          <w:lang w:val="nb-NO"/>
+      <w:r>
+        <w:rPr>
+          <w:rFonts w:ascii="Courier New" w:hAnsi="Courier New" w:cs="Courier New"/>
+          <w:lang w:val="en-US"/>
+        </w:rPr>
+        <w:t>Antall</w:t>
+      </w:r>
+      <w:proofErr w:type="spellEnd"/>
+      <w:r>
+        <w:rPr>
+          <w:rFonts w:ascii="Courier New" w:hAnsi="Courier New" w:cs="Courier New"/>
+          <w:lang w:val="en-US"/>
+        </w:rPr>
+        <w:t xml:space="preserve"> </w:t>
+      </w:r>
+      <w:proofErr w:type="spellStart"/>
+      <w:r>
+        <w:rPr>
+          <w:rFonts w:ascii="Courier New" w:hAnsi="Courier New" w:cs="Courier New"/>
+          <w:lang w:val="en-US"/>
+        </w:rPr>
+        <w:t>flyttinger</w:t>
+      </w:r>
+      <w:proofErr w:type="spellEnd"/>
+      <w:r>
+        <w:rPr>
+          <w:rFonts w:ascii="Courier New" w:hAnsi="Courier New" w:cs="Courier New"/>
+          <w:lang w:val="en-US"/>
+        </w:rPr>
+        <w:t xml:space="preserve">: " + </w:t>
+      </w:r>
+      <w:proofErr w:type="spellStart"/>
+      <w:r>
+        <w:rPr>
+          <w:rFonts w:ascii="Courier New" w:hAnsi="Courier New" w:cs="Courier New"/>
+          <w:lang w:val="en-US"/>
         </w:rPr>
         <w:t>towers.flyttinger</w:t>
       </w:r>
       <w:proofErr w:type="spellEnd"/>
-      <w:proofErr w:type="gramEnd"/>
-      <w:r>
-        <w:rPr>
-          <w:rFonts w:ascii="Courier New" w:hAnsi="Courier New" w:cs="Courier New"/>
-          <w:lang w:val="nb-NO"/>
+      <w:r>
+        <w:rPr>
+          <w:rFonts w:ascii="Courier New" w:hAnsi="Courier New" w:cs="Courier New"/>
+          <w:lang w:val="en-US"/>
         </w:rPr>
         <w:t>);</w:t>
       </w:r>
@@ -424,14 +414,14 @@
       <w:r>
         <w:rPr>
           <w:rFonts w:ascii="Courier New" w:hAnsi="Courier New" w:cs="Courier New"/>
-          <w:lang w:val="nb-NO"/>
+          <w:lang w:val="en-US"/>
         </w:rPr>
         <w:tab/>
       </w:r>
       <w:r>
         <w:rPr>
           <w:rFonts w:ascii="Courier New" w:hAnsi="Courier New" w:cs="Courier New"/>
-          <w:lang w:val="nb-NO"/>
+          <w:lang w:val="en-US"/>
         </w:rPr>
         <w:tab/>
       </w:r>
@@ -574,6 +564,7 @@
       <w:pPr>
         <w:rPr>
           <w:rFonts w:ascii="Courier New" w:hAnsi="Courier New" w:cs="Courier New"/>
+          <w:lang w:val="nb-NO"/>
         </w:rPr>
       </w:pPr>
       <w:r>
@@ -586,6 +577,7 @@
       <w:r>
         <w:rPr>
           <w:rFonts w:ascii="Courier New" w:hAnsi="Courier New" w:cs="Courier New"/>
+          <w:lang w:val="nb-NO"/>
         </w:rPr>
         <w:t>}</w:t>
       </w:r>
@@ -594,18 +586,21 @@
       <w:pPr>
         <w:rPr>
           <w:rFonts w:ascii="Courier New" w:hAnsi="Courier New" w:cs="Courier New"/>
-        </w:rPr>
-      </w:pPr>
-    </w:p>
-    <w:p>
-      <w:pPr>
-        <w:rPr>
-          <w:rFonts w:ascii="Courier New" w:hAnsi="Courier New" w:cs="Courier New"/>
-        </w:rPr>
-      </w:pPr>
-      <w:r>
-        <w:rPr>
-          <w:rFonts w:ascii="Courier New" w:hAnsi="Courier New" w:cs="Courier New"/>
+          <w:lang w:val="nb-NO"/>
+        </w:rPr>
+      </w:pPr>
+    </w:p>
+    <w:p>
+      <w:pPr>
+        <w:rPr>
+          <w:rFonts w:ascii="Courier New" w:hAnsi="Courier New" w:cs="Courier New"/>
+          <w:lang w:val="nb-NO"/>
+        </w:rPr>
+      </w:pPr>
+      <w:r>
+        <w:rPr>
+          <w:rFonts w:ascii="Courier New" w:hAnsi="Courier New" w:cs="Courier New"/>
+          <w:lang w:val="nb-NO"/>
         </w:rPr>
         <w:t>}</w:t>
       </w:r>
@@ -617,45 +612,86 @@
         </w:pBdr>
         <w:rPr>
           <w:rFonts w:ascii="Courier New" w:hAnsi="Courier New" w:cs="Courier New"/>
-        </w:rPr>
-      </w:pPr>
-    </w:p>
-    <w:p>
-      <w:pPr>
-        <w:rPr>
-          <w:rFonts w:ascii="Courier New" w:hAnsi="Courier New" w:cs="Courier New"/>
-        </w:rPr>
-      </w:pPr>
-      <w:r>
-        <w:rPr>
-          <w:rFonts w:ascii="Courier New" w:hAnsi="Courier New" w:cs="Courier New"/>
-        </w:rPr>
-        <w:t>package no.hvl.dat102;</w:t>
-      </w:r>
-    </w:p>
-    <w:p>
-      <w:pPr>
-        <w:rPr>
-          <w:rFonts w:ascii="Courier New" w:hAnsi="Courier New" w:cs="Courier New"/>
-        </w:rPr>
-      </w:pPr>
-    </w:p>
-    <w:p>
-      <w:pPr>
-        <w:rPr>
-          <w:rFonts w:ascii="Courier New" w:hAnsi="Courier New" w:cs="Courier New"/>
-        </w:rPr>
-      </w:pPr>
-      <w:r>
-        <w:rPr>
-          <w:rFonts w:ascii="Courier New" w:hAnsi="Courier New" w:cs="Courier New"/>
-        </w:rPr>
-        <w:t xml:space="preserve">public class </w:t>
-      </w:r>
+          <w:lang w:val="nb-NO"/>
+        </w:rPr>
+      </w:pPr>
+    </w:p>
+    <w:p>
+      <w:pPr>
+        <w:rPr>
+          <w:rFonts w:ascii="Courier New" w:hAnsi="Courier New" w:cs="Courier New"/>
+          <w:lang w:val="nb-NO"/>
+        </w:rPr>
+      </w:pPr>
       <w:proofErr w:type="spellStart"/>
       <w:r>
         <w:rPr>
           <w:rFonts w:ascii="Courier New" w:hAnsi="Courier New" w:cs="Courier New"/>
+          <w:lang w:val="nb-NO"/>
+        </w:rPr>
+        <w:t>package</w:t>
+      </w:r>
+      <w:proofErr w:type="spellEnd"/>
+      <w:r>
+        <w:rPr>
+          <w:rFonts w:ascii="Courier New" w:hAnsi="Courier New" w:cs="Courier New"/>
+          <w:lang w:val="nb-NO"/>
+        </w:rPr>
+        <w:t xml:space="preserve"> no.hvl.dat102;</w:t>
+      </w:r>
+    </w:p>
+    <w:p>
+      <w:pPr>
+        <w:rPr>
+          <w:rFonts w:ascii="Courier New" w:hAnsi="Courier New" w:cs="Courier New"/>
+          <w:lang w:val="nb-NO"/>
+        </w:rPr>
+      </w:pPr>
+    </w:p>
+    <w:p>
+      <w:pPr>
+        <w:rPr>
+          <w:rFonts w:ascii="Courier New" w:hAnsi="Courier New" w:cs="Courier New"/>
+          <w:lang w:val="nb-NO"/>
+        </w:rPr>
+      </w:pPr>
+      <w:proofErr w:type="spellStart"/>
+      <w:r>
+        <w:rPr>
+          <w:rFonts w:ascii="Courier New" w:hAnsi="Courier New" w:cs="Courier New"/>
+          <w:lang w:val="nb-NO"/>
+        </w:rPr>
+        <w:t>public</w:t>
+      </w:r>
+      <w:proofErr w:type="spellEnd"/>
+      <w:r>
+        <w:rPr>
+          <w:rFonts w:ascii="Courier New" w:hAnsi="Courier New" w:cs="Courier New"/>
+          <w:lang w:val="nb-NO"/>
+        </w:rPr>
+        <w:t xml:space="preserve"> </w:t>
+      </w:r>
+      <w:proofErr w:type="spellStart"/>
+      <w:r>
+        <w:rPr>
+          <w:rFonts w:ascii="Courier New" w:hAnsi="Courier New" w:cs="Courier New"/>
+          <w:lang w:val="nb-NO"/>
+        </w:rPr>
+        <w:t>class</w:t>
+      </w:r>
+      <w:proofErr w:type="spellEnd"/>
+      <w:r>
+        <w:rPr>
+          <w:rFonts w:ascii="Courier New" w:hAnsi="Courier New" w:cs="Courier New"/>
+          <w:lang w:val="nb-NO"/>
+        </w:rPr>
+        <w:t xml:space="preserve"> </w:t>
+      </w:r>
+      <w:proofErr w:type="spellStart"/>
+      <w:r>
+        <w:rPr>
+          <w:rFonts w:ascii="Courier New" w:hAnsi="Courier New" w:cs="Courier New"/>
+          <w:lang w:val="nb-NO"/>
         </w:rPr>
         <w:t>TowersOfHanoi</w:t>
       </w:r>
@@ -663,6 +699,7 @@
       <w:r>
         <w:rPr>
           <w:rFonts w:ascii="Courier New" w:hAnsi="Courier New" w:cs="Courier New"/>
+          <w:lang w:val="nb-NO"/>
         </w:rPr>
         <w:t xml:space="preserve"> {</w:t>
       </w:r>
@@ -671,19 +708,21 @@
       <w:pPr>
         <w:rPr>
           <w:rFonts w:ascii="Courier New" w:hAnsi="Courier New" w:cs="Courier New"/>
-        </w:rPr>
-      </w:pPr>
-    </w:p>
-    <w:p>
-      <w:pPr>
-        <w:rPr>
-          <w:rFonts w:ascii="Courier New" w:hAnsi="Courier New" w:cs="Courier New"/>
-          <w:lang w:val="nb-NO"/>
-        </w:rPr>
-      </w:pPr>
-      <w:r>
-        <w:rPr>
-          <w:rFonts w:ascii="Courier New" w:hAnsi="Courier New" w:cs="Courier New"/>
+          <w:lang w:val="nb-NO"/>
+        </w:rPr>
+      </w:pPr>
+    </w:p>
+    <w:p>
+      <w:pPr>
+        <w:rPr>
+          <w:rFonts w:ascii="Courier New" w:hAnsi="Courier New" w:cs="Courier New"/>
+          <w:lang w:val="nb-NO"/>
+        </w:rPr>
+      </w:pPr>
+      <w:r>
+        <w:rPr>
+          <w:rFonts w:ascii="Courier New" w:hAnsi="Courier New" w:cs="Courier New"/>
+          <w:lang w:val="nb-NO"/>
         </w:rPr>
         <w:tab/>
       </w:r>
@@ -770,6 +809,7 @@
       <w:pPr>
         <w:rPr>
           <w:rFonts w:ascii="Courier New" w:hAnsi="Courier New" w:cs="Courier New"/>
+          <w:lang w:val="nb-NO"/>
         </w:rPr>
       </w:pPr>
       <w:r>
@@ -779,17 +819,27 @@
         </w:rPr>
         <w:tab/>
       </w:r>
-      <w:r>
-        <w:rPr>
-          <w:rFonts w:ascii="Courier New" w:hAnsi="Courier New" w:cs="Courier New"/>
-        </w:rPr>
-        <w:t xml:space="preserve">public </w:t>
-      </w:r>
       <w:proofErr w:type="spellStart"/>
-      <w:proofErr w:type="gramStart"/>
-      <w:r>
-        <w:rPr>
-          <w:rFonts w:ascii="Courier New" w:hAnsi="Courier New" w:cs="Courier New"/>
+      <w:r>
+        <w:rPr>
+          <w:rFonts w:ascii="Courier New" w:hAnsi="Courier New" w:cs="Courier New"/>
+          <w:lang w:val="nb-NO"/>
+        </w:rPr>
+        <w:t>public</w:t>
+      </w:r>
+      <w:proofErr w:type="spellEnd"/>
+      <w:r>
+        <w:rPr>
+          <w:rFonts w:ascii="Courier New" w:hAnsi="Courier New" w:cs="Courier New"/>
+          <w:lang w:val="nb-NO"/>
+        </w:rPr>
+        <w:t xml:space="preserve"> </w:t>
+      </w:r>
+      <w:proofErr w:type="spellStart"/>
+      <w:r>
+        <w:rPr>
+          <w:rFonts w:ascii="Courier New" w:hAnsi="Courier New" w:cs="Courier New"/>
+          <w:lang w:val="nb-NO"/>
         </w:rPr>
         <w:t>TowersOfHanoi</w:t>
       </w:r>
@@ -797,14 +847,15 @@
       <w:r>
         <w:rPr>
           <w:rFonts w:ascii="Courier New" w:hAnsi="Courier New" w:cs="Courier New"/>
+          <w:lang w:val="nb-NO"/>
         </w:rPr>
         <w:t>(</w:t>
       </w:r>
       <w:proofErr w:type="spellStart"/>
-      <w:proofErr w:type="gramEnd"/>
-      <w:r>
-        <w:rPr>
-          <w:rFonts w:ascii="Courier New" w:hAnsi="Courier New" w:cs="Courier New"/>
+      <w:r>
+        <w:rPr>
+          <w:rFonts w:ascii="Courier New" w:hAnsi="Courier New" w:cs="Courier New"/>
+          <w:lang w:val="nb-NO"/>
         </w:rPr>
         <w:t>int</w:t>
       </w:r>
@@ -812,6 +863,7 @@
       <w:r>
         <w:rPr>
           <w:rFonts w:ascii="Courier New" w:hAnsi="Courier New" w:cs="Courier New"/>
+          <w:lang w:val="nb-NO"/>
         </w:rPr>
         <w:t xml:space="preserve"> disks) {</w:t>
       </w:r>
@@ -820,33 +872,36 @@
       <w:pPr>
         <w:rPr>
           <w:rFonts w:ascii="Courier New" w:hAnsi="Courier New" w:cs="Courier New"/>
-        </w:rPr>
-      </w:pPr>
-      <w:r>
-        <w:rPr>
-          <w:rFonts w:ascii="Courier New" w:hAnsi="Courier New" w:cs="Courier New"/>
+          <w:lang w:val="nb-NO"/>
+        </w:rPr>
+      </w:pPr>
+      <w:r>
+        <w:rPr>
+          <w:rFonts w:ascii="Courier New" w:hAnsi="Courier New" w:cs="Courier New"/>
+          <w:lang w:val="nb-NO"/>
         </w:rPr>
         <w:tab/>
       </w:r>
       <w:r>
         <w:rPr>
           <w:rFonts w:ascii="Courier New" w:hAnsi="Courier New" w:cs="Courier New"/>
+          <w:lang w:val="nb-NO"/>
         </w:rPr>
         <w:tab/>
       </w:r>
       <w:proofErr w:type="spellStart"/>
-      <w:proofErr w:type="gramStart"/>
-      <w:r>
-        <w:rPr>
-          <w:rFonts w:ascii="Courier New" w:hAnsi="Courier New" w:cs="Courier New"/>
+      <w:r>
+        <w:rPr>
+          <w:rFonts w:ascii="Courier New" w:hAnsi="Courier New" w:cs="Courier New"/>
+          <w:lang w:val="nb-NO"/>
         </w:rPr>
         <w:t>this.totalDisks</w:t>
       </w:r>
       <w:proofErr w:type="spellEnd"/>
-      <w:proofErr w:type="gramEnd"/>
-      <w:r>
-        <w:rPr>
-          <w:rFonts w:ascii="Courier New" w:hAnsi="Courier New" w:cs="Courier New"/>
+      <w:r>
+        <w:rPr>
+          <w:rFonts w:ascii="Courier New" w:hAnsi="Courier New" w:cs="Courier New"/>
+          <w:lang w:val="nb-NO"/>
         </w:rPr>
         <w:t xml:space="preserve"> = disks;</w:t>
       </w:r>
@@ -855,51 +910,44 @@
       <w:pPr>
         <w:rPr>
           <w:rFonts w:ascii="Courier New" w:hAnsi="Courier New" w:cs="Courier New"/>
-        </w:rPr>
-      </w:pPr>
-      <w:r>
-        <w:rPr>
-          <w:rFonts w:ascii="Courier New" w:hAnsi="Courier New" w:cs="Courier New"/>
+          <w:lang w:val="nb-NO"/>
+        </w:rPr>
+      </w:pPr>
+      <w:r>
+        <w:rPr>
+          <w:rFonts w:ascii="Courier New" w:hAnsi="Courier New" w:cs="Courier New"/>
+          <w:lang w:val="nb-NO"/>
         </w:rPr>
         <w:tab/>
       </w:r>
       <w:r>
         <w:rPr>
           <w:rFonts w:ascii="Courier New" w:hAnsi="Courier New" w:cs="Courier New"/>
+          <w:lang w:val="nb-NO"/>
         </w:rPr>
         <w:tab/>
-      </w:r>
-      <w:proofErr w:type="spellStart"/>
-      <w:r>
-        <w:rPr>
-          <w:rFonts w:ascii="Courier New" w:hAnsi="Courier New" w:cs="Courier New"/>
-        </w:rPr>
-        <w:t>flyttinger</w:t>
-      </w:r>
-      <w:proofErr w:type="spellEnd"/>
-      <w:r>
-        <w:rPr>
-          <w:rFonts w:ascii="Courier New" w:hAnsi="Courier New" w:cs="Courier New"/>
-        </w:rPr>
-        <w:t xml:space="preserve"> = 0;</w:t>
-      </w:r>
-    </w:p>
-    <w:p>
-      <w:pPr>
-        <w:rPr>
-          <w:rFonts w:ascii="Courier New" w:hAnsi="Courier New" w:cs="Courier New"/>
-        </w:rPr>
-      </w:pPr>
-    </w:p>
-    <w:p>
-      <w:pPr>
-        <w:rPr>
-          <w:rFonts w:ascii="Courier New" w:hAnsi="Courier New" w:cs="Courier New"/>
-        </w:rPr>
-      </w:pPr>
-      <w:r>
-        <w:rPr>
-          <w:rFonts w:ascii="Courier New" w:hAnsi="Courier New" w:cs="Courier New"/>
+        <w:t>flyttinger = 0;</w:t>
+      </w:r>
+    </w:p>
+    <w:p>
+      <w:pPr>
+        <w:rPr>
+          <w:rFonts w:ascii="Courier New" w:hAnsi="Courier New" w:cs="Courier New"/>
+          <w:lang w:val="nb-NO"/>
+        </w:rPr>
+      </w:pPr>
+    </w:p>
+    <w:p>
+      <w:pPr>
+        <w:rPr>
+          <w:rFonts w:ascii="Courier New" w:hAnsi="Courier New" w:cs="Courier New"/>
+          <w:lang w:val="nb-NO"/>
+        </w:rPr>
+      </w:pPr>
+      <w:r>
+        <w:rPr>
+          <w:rFonts w:ascii="Courier New" w:hAnsi="Courier New" w:cs="Courier New"/>
+          <w:lang w:val="nb-NO"/>
         </w:rPr>
         <w:tab/>
         <w:t>}</w:t>
@@ -909,60 +957,99 @@
       <w:pPr>
         <w:rPr>
           <w:rFonts w:ascii="Courier New" w:hAnsi="Courier New" w:cs="Courier New"/>
-        </w:rPr>
-      </w:pPr>
-    </w:p>
-    <w:p>
-      <w:pPr>
-        <w:rPr>
-          <w:rFonts w:ascii="Courier New" w:hAnsi="Courier New" w:cs="Courier New"/>
-        </w:rPr>
-      </w:pPr>
-      <w:r>
-        <w:rPr>
-          <w:rFonts w:ascii="Courier New" w:hAnsi="Courier New" w:cs="Courier New"/>
+          <w:lang w:val="nb-NO"/>
+        </w:rPr>
+      </w:pPr>
+    </w:p>
+    <w:p>
+      <w:pPr>
+        <w:rPr>
+          <w:rFonts w:ascii="Courier New" w:hAnsi="Courier New" w:cs="Courier New"/>
+          <w:lang w:val="nb-NO"/>
+        </w:rPr>
+      </w:pPr>
+      <w:r>
+        <w:rPr>
+          <w:rFonts w:ascii="Courier New" w:hAnsi="Courier New" w:cs="Courier New"/>
+          <w:lang w:val="nb-NO"/>
         </w:rPr>
         <w:tab/>
-        <w:t xml:space="preserve">public void </w:t>
-      </w:r>
-      <w:proofErr w:type="gramStart"/>
-      <w:r>
-        <w:rPr>
-          <w:rFonts w:ascii="Courier New" w:hAnsi="Courier New" w:cs="Courier New"/>
-        </w:rPr>
-        <w:t>solve(</w:t>
-      </w:r>
-      <w:proofErr w:type="gramEnd"/>
-      <w:r>
-        <w:rPr>
-          <w:rFonts w:ascii="Courier New" w:hAnsi="Courier New" w:cs="Courier New"/>
-        </w:rPr>
-        <w:t>) {</w:t>
-      </w:r>
-    </w:p>
-    <w:p>
-      <w:pPr>
-        <w:rPr>
-          <w:rFonts w:ascii="Courier New" w:hAnsi="Courier New" w:cs="Courier New"/>
-        </w:rPr>
-      </w:pPr>
-      <w:r>
-        <w:rPr>
-          <w:rFonts w:ascii="Courier New" w:hAnsi="Courier New" w:cs="Courier New"/>
+      </w:r>
+      <w:proofErr w:type="spellStart"/>
+      <w:r>
+        <w:rPr>
+          <w:rFonts w:ascii="Courier New" w:hAnsi="Courier New" w:cs="Courier New"/>
+          <w:lang w:val="nb-NO"/>
+        </w:rPr>
+        <w:t>public</w:t>
+      </w:r>
+      <w:proofErr w:type="spellEnd"/>
+      <w:r>
+        <w:rPr>
+          <w:rFonts w:ascii="Courier New" w:hAnsi="Courier New" w:cs="Courier New"/>
+          <w:lang w:val="nb-NO"/>
+        </w:rPr>
+        <w:t xml:space="preserve"> </w:t>
+      </w:r>
+      <w:proofErr w:type="spellStart"/>
+      <w:r>
+        <w:rPr>
+          <w:rFonts w:ascii="Courier New" w:hAnsi="Courier New" w:cs="Courier New"/>
+          <w:lang w:val="nb-NO"/>
+        </w:rPr>
+        <w:t>void</w:t>
+      </w:r>
+      <w:proofErr w:type="spellEnd"/>
+      <w:r>
+        <w:rPr>
+          <w:rFonts w:ascii="Courier New" w:hAnsi="Courier New" w:cs="Courier New"/>
+          <w:lang w:val="nb-NO"/>
+        </w:rPr>
+        <w:t xml:space="preserve"> </w:t>
+      </w:r>
+      <w:proofErr w:type="spellStart"/>
+      <w:r>
+        <w:rPr>
+          <w:rFonts w:ascii="Courier New" w:hAnsi="Courier New" w:cs="Courier New"/>
+          <w:lang w:val="nb-NO"/>
+        </w:rPr>
+        <w:t>solve</w:t>
+      </w:r>
+      <w:proofErr w:type="spellEnd"/>
+      <w:r>
+        <w:rPr>
+          <w:rFonts w:ascii="Courier New" w:hAnsi="Courier New" w:cs="Courier New"/>
+          <w:lang w:val="nb-NO"/>
+        </w:rPr>
+        <w:t>() {</w:t>
+      </w:r>
+    </w:p>
+    <w:p>
+      <w:pPr>
+        <w:rPr>
+          <w:rFonts w:ascii="Courier New" w:hAnsi="Courier New" w:cs="Courier New"/>
+          <w:lang w:val="nb-NO"/>
+        </w:rPr>
+      </w:pPr>
+      <w:r>
+        <w:rPr>
+          <w:rFonts w:ascii="Courier New" w:hAnsi="Courier New" w:cs="Courier New"/>
+          <w:lang w:val="nb-NO"/>
         </w:rPr>
         <w:tab/>
       </w:r>
       <w:r>
         <w:rPr>
           <w:rFonts w:ascii="Courier New" w:hAnsi="Courier New" w:cs="Courier New"/>
+          <w:lang w:val="nb-NO"/>
         </w:rPr>
         <w:tab/>
       </w:r>
       <w:proofErr w:type="spellStart"/>
-      <w:proofErr w:type="gramStart"/>
-      <w:r>
-        <w:rPr>
-          <w:rFonts w:ascii="Courier New" w:hAnsi="Courier New" w:cs="Courier New"/>
+      <w:r>
+        <w:rPr>
+          <w:rFonts w:ascii="Courier New" w:hAnsi="Courier New" w:cs="Courier New"/>
+          <w:lang w:val="nb-NO"/>
         </w:rPr>
         <w:t>moveTower</w:t>
       </w:r>
@@ -970,14 +1057,15 @@
       <w:r>
         <w:rPr>
           <w:rFonts w:ascii="Courier New" w:hAnsi="Courier New" w:cs="Courier New"/>
+          <w:lang w:val="nb-NO"/>
         </w:rPr>
         <w:t>(</w:t>
       </w:r>
       <w:proofErr w:type="spellStart"/>
-      <w:proofErr w:type="gramEnd"/>
-      <w:r>
-        <w:rPr>
-          <w:rFonts w:ascii="Courier New" w:hAnsi="Courier New" w:cs="Courier New"/>
+      <w:r>
+        <w:rPr>
+          <w:rFonts w:ascii="Courier New" w:hAnsi="Courier New" w:cs="Courier New"/>
+          <w:lang w:val="nb-NO"/>
         </w:rPr>
         <w:t>totalDisks</w:t>
       </w:r>
@@ -985,6 +1073,7 @@
       <w:r>
         <w:rPr>
           <w:rFonts w:ascii="Courier New" w:hAnsi="Courier New" w:cs="Courier New"/>
+          <w:lang w:val="nb-NO"/>
         </w:rPr>
         <w:t>, 1, 3, 2);</w:t>
       </w:r>
@@ -993,11 +1082,13 @@
       <w:pPr>
         <w:rPr>
           <w:rFonts w:ascii="Courier New" w:hAnsi="Courier New" w:cs="Courier New"/>
-        </w:rPr>
-      </w:pPr>
-      <w:r>
-        <w:rPr>
-          <w:rFonts w:ascii="Courier New" w:hAnsi="Courier New" w:cs="Courier New"/>
+          <w:lang w:val="nb-NO"/>
+        </w:rPr>
+      </w:pPr>
+      <w:r>
+        <w:rPr>
+          <w:rFonts w:ascii="Courier New" w:hAnsi="Courier New" w:cs="Courier New"/>
+          <w:lang w:val="nb-NO"/>
         </w:rPr>
         <w:tab/>
         <w:t>}</w:t>
@@ -1007,42 +1098,556 @@
       <w:pPr>
         <w:rPr>
           <w:rFonts w:ascii="Courier New" w:hAnsi="Courier New" w:cs="Courier New"/>
-        </w:rPr>
-      </w:pPr>
-    </w:p>
-    <w:p>
-      <w:pPr>
-        <w:rPr>
-          <w:rFonts w:ascii="Courier New" w:hAnsi="Courier New" w:cs="Courier New"/>
-        </w:rPr>
-      </w:pPr>
-      <w:r>
-        <w:rPr>
-          <w:rFonts w:ascii="Courier New" w:hAnsi="Courier New" w:cs="Courier New"/>
+          <w:lang w:val="nb-NO"/>
+        </w:rPr>
+      </w:pPr>
+    </w:p>
+    <w:p>
+      <w:pPr>
+        <w:rPr>
+          <w:rFonts w:ascii="Courier New" w:hAnsi="Courier New" w:cs="Courier New"/>
+          <w:lang w:val="nb-NO"/>
+        </w:rPr>
+      </w:pPr>
+      <w:r>
+        <w:rPr>
+          <w:rFonts w:ascii="Courier New" w:hAnsi="Courier New" w:cs="Courier New"/>
+          <w:lang w:val="nb-NO"/>
+        </w:rPr>
+        <w:tab/>
+        <w:t xml:space="preserve">private </w:t>
+      </w:r>
+      <w:proofErr w:type="spellStart"/>
+      <w:r>
+        <w:rPr>
+          <w:rFonts w:ascii="Courier New" w:hAnsi="Courier New" w:cs="Courier New"/>
+          <w:lang w:val="nb-NO"/>
+        </w:rPr>
+        <w:t>void</w:t>
+      </w:r>
+      <w:proofErr w:type="spellEnd"/>
+      <w:r>
+        <w:rPr>
+          <w:rFonts w:ascii="Courier New" w:hAnsi="Courier New" w:cs="Courier New"/>
+          <w:lang w:val="nb-NO"/>
+        </w:rPr>
+        <w:t xml:space="preserve"> </w:t>
+      </w:r>
+      <w:proofErr w:type="spellStart"/>
+      <w:r>
+        <w:rPr>
+          <w:rFonts w:ascii="Courier New" w:hAnsi="Courier New" w:cs="Courier New"/>
+          <w:lang w:val="nb-NO"/>
+        </w:rPr>
+        <w:t>moveTower</w:t>
+      </w:r>
+      <w:proofErr w:type="spellEnd"/>
+      <w:r>
+        <w:rPr>
+          <w:rFonts w:ascii="Courier New" w:hAnsi="Courier New" w:cs="Courier New"/>
+          <w:lang w:val="nb-NO"/>
+        </w:rPr>
+        <w:t>(</w:t>
+      </w:r>
+      <w:proofErr w:type="spellStart"/>
+      <w:r>
+        <w:rPr>
+          <w:rFonts w:ascii="Courier New" w:hAnsi="Courier New" w:cs="Courier New"/>
+          <w:lang w:val="nb-NO"/>
+        </w:rPr>
+        <w:t>int</w:t>
+      </w:r>
+      <w:proofErr w:type="spellEnd"/>
+      <w:r>
+        <w:rPr>
+          <w:rFonts w:ascii="Courier New" w:hAnsi="Courier New" w:cs="Courier New"/>
+          <w:lang w:val="nb-NO"/>
+        </w:rPr>
+        <w:t xml:space="preserve"> </w:t>
+      </w:r>
+      <w:proofErr w:type="spellStart"/>
+      <w:r>
+        <w:rPr>
+          <w:rFonts w:ascii="Courier New" w:hAnsi="Courier New" w:cs="Courier New"/>
+          <w:lang w:val="nb-NO"/>
+        </w:rPr>
+        <w:t>numDisks</w:t>
+      </w:r>
+      <w:proofErr w:type="spellEnd"/>
+      <w:r>
+        <w:rPr>
+          <w:rFonts w:ascii="Courier New" w:hAnsi="Courier New" w:cs="Courier New"/>
+          <w:lang w:val="nb-NO"/>
+        </w:rPr>
+        <w:t xml:space="preserve">, </w:t>
+      </w:r>
+      <w:proofErr w:type="spellStart"/>
+      <w:r>
+        <w:rPr>
+          <w:rFonts w:ascii="Courier New" w:hAnsi="Courier New" w:cs="Courier New"/>
+          <w:lang w:val="nb-NO"/>
+        </w:rPr>
+        <w:t>int</w:t>
+      </w:r>
+      <w:proofErr w:type="spellEnd"/>
+      <w:r>
+        <w:rPr>
+          <w:rFonts w:ascii="Courier New" w:hAnsi="Courier New" w:cs="Courier New"/>
+          <w:lang w:val="nb-NO"/>
+        </w:rPr>
+        <w:t xml:space="preserve"> start, </w:t>
+      </w:r>
+      <w:proofErr w:type="spellStart"/>
+      <w:r>
+        <w:rPr>
+          <w:rFonts w:ascii="Courier New" w:hAnsi="Courier New" w:cs="Courier New"/>
+          <w:lang w:val="nb-NO"/>
+        </w:rPr>
+        <w:t>int</w:t>
+      </w:r>
+      <w:proofErr w:type="spellEnd"/>
+      <w:r>
+        <w:rPr>
+          <w:rFonts w:ascii="Courier New" w:hAnsi="Courier New" w:cs="Courier New"/>
+          <w:lang w:val="nb-NO"/>
+        </w:rPr>
+        <w:t xml:space="preserve"> end, </w:t>
+      </w:r>
+      <w:proofErr w:type="spellStart"/>
+      <w:r>
+        <w:rPr>
+          <w:rFonts w:ascii="Courier New" w:hAnsi="Courier New" w:cs="Courier New"/>
+          <w:lang w:val="nb-NO"/>
+        </w:rPr>
+        <w:t>int</w:t>
+      </w:r>
+      <w:proofErr w:type="spellEnd"/>
+      <w:r>
+        <w:rPr>
+          <w:rFonts w:ascii="Courier New" w:hAnsi="Courier New" w:cs="Courier New"/>
+          <w:lang w:val="nb-NO"/>
+        </w:rPr>
+        <w:t xml:space="preserve"> temp) {</w:t>
+      </w:r>
+    </w:p>
+    <w:p>
+      <w:pPr>
+        <w:rPr>
+          <w:rFonts w:ascii="Courier New" w:hAnsi="Courier New" w:cs="Courier New"/>
+          <w:lang w:val="nb-NO"/>
+        </w:rPr>
+      </w:pPr>
+    </w:p>
+    <w:p>
+      <w:pPr>
+        <w:rPr>
+          <w:rFonts w:ascii="Courier New" w:hAnsi="Courier New" w:cs="Courier New"/>
+          <w:lang w:val="nb-NO"/>
+        </w:rPr>
+      </w:pPr>
+      <w:r>
+        <w:rPr>
+          <w:rFonts w:ascii="Courier New" w:hAnsi="Courier New" w:cs="Courier New"/>
+          <w:lang w:val="nb-NO"/>
+        </w:rPr>
+        <w:tab/>
+      </w:r>
+      <w:r>
+        <w:rPr>
+          <w:rFonts w:ascii="Courier New" w:hAnsi="Courier New" w:cs="Courier New"/>
+          <w:lang w:val="nb-NO"/>
+        </w:rPr>
+        <w:tab/>
+      </w:r>
+      <w:proofErr w:type="spellStart"/>
+      <w:r>
+        <w:rPr>
+          <w:rFonts w:ascii="Courier New" w:hAnsi="Courier New" w:cs="Courier New"/>
+          <w:lang w:val="nb-NO"/>
+        </w:rPr>
+        <w:t>if</w:t>
+      </w:r>
+      <w:proofErr w:type="spellEnd"/>
+      <w:r>
+        <w:rPr>
+          <w:rFonts w:ascii="Courier New" w:hAnsi="Courier New" w:cs="Courier New"/>
+          <w:lang w:val="nb-NO"/>
+        </w:rPr>
+        <w:t xml:space="preserve"> (</w:t>
+      </w:r>
+      <w:proofErr w:type="spellStart"/>
+      <w:r>
+        <w:rPr>
+          <w:rFonts w:ascii="Courier New" w:hAnsi="Courier New" w:cs="Courier New"/>
+          <w:lang w:val="nb-NO"/>
+        </w:rPr>
+        <w:t>numDisks</w:t>
+      </w:r>
+      <w:proofErr w:type="spellEnd"/>
+      <w:r>
+        <w:rPr>
+          <w:rFonts w:ascii="Courier New" w:hAnsi="Courier New" w:cs="Courier New"/>
+          <w:lang w:val="nb-NO"/>
+        </w:rPr>
+        <w:t xml:space="preserve"> == 1) {</w:t>
+      </w:r>
+    </w:p>
+    <w:p>
+      <w:pPr>
+        <w:rPr>
+          <w:rFonts w:ascii="Courier New" w:hAnsi="Courier New" w:cs="Courier New"/>
+          <w:lang w:val="nb-NO"/>
+        </w:rPr>
+      </w:pPr>
+      <w:r>
+        <w:rPr>
+          <w:rFonts w:ascii="Courier New" w:hAnsi="Courier New" w:cs="Courier New"/>
+          <w:lang w:val="nb-NO"/>
+        </w:rPr>
+        <w:tab/>
+      </w:r>
+      <w:r>
+        <w:rPr>
+          <w:rFonts w:ascii="Courier New" w:hAnsi="Courier New" w:cs="Courier New"/>
+          <w:lang w:val="nb-NO"/>
+        </w:rPr>
+        <w:tab/>
+      </w:r>
+      <w:r>
+        <w:rPr>
+          <w:rFonts w:ascii="Courier New" w:hAnsi="Courier New" w:cs="Courier New"/>
+          <w:lang w:val="nb-NO"/>
+        </w:rPr>
+        <w:tab/>
+      </w:r>
+      <w:proofErr w:type="spellStart"/>
+      <w:r>
+        <w:rPr>
+          <w:rFonts w:ascii="Courier New" w:hAnsi="Courier New" w:cs="Courier New"/>
+          <w:lang w:val="nb-NO"/>
+        </w:rPr>
+        <w:t>moveOneDisk</w:t>
+      </w:r>
+      <w:proofErr w:type="spellEnd"/>
+      <w:r>
+        <w:rPr>
+          <w:rFonts w:ascii="Courier New" w:hAnsi="Courier New" w:cs="Courier New"/>
+          <w:lang w:val="nb-NO"/>
+        </w:rPr>
+        <w:t>(start, end);</w:t>
+      </w:r>
+    </w:p>
+    <w:p>
+      <w:pPr>
+        <w:rPr>
+          <w:rFonts w:ascii="Courier New" w:hAnsi="Courier New" w:cs="Courier New"/>
+          <w:lang w:val="nb-NO"/>
+        </w:rPr>
+      </w:pPr>
+      <w:r>
+        <w:rPr>
+          <w:rFonts w:ascii="Courier New" w:hAnsi="Courier New" w:cs="Courier New"/>
+          <w:lang w:val="nb-NO"/>
+        </w:rPr>
+        <w:tab/>
+      </w:r>
+      <w:r>
+        <w:rPr>
+          <w:rFonts w:ascii="Courier New" w:hAnsi="Courier New" w:cs="Courier New"/>
+          <w:lang w:val="nb-NO"/>
+        </w:rPr>
+        <w:tab/>
+        <w:t xml:space="preserve">} </w:t>
+      </w:r>
+      <w:proofErr w:type="spellStart"/>
+      <w:r>
+        <w:rPr>
+          <w:rFonts w:ascii="Courier New" w:hAnsi="Courier New" w:cs="Courier New"/>
+          <w:lang w:val="nb-NO"/>
+        </w:rPr>
+        <w:t>else</w:t>
+      </w:r>
+      <w:proofErr w:type="spellEnd"/>
+      <w:r>
+        <w:rPr>
+          <w:rFonts w:ascii="Courier New" w:hAnsi="Courier New" w:cs="Courier New"/>
+          <w:lang w:val="nb-NO"/>
+        </w:rPr>
+        <w:t xml:space="preserve"> {</w:t>
+      </w:r>
+    </w:p>
+    <w:p>
+      <w:pPr>
+        <w:rPr>
+          <w:rFonts w:ascii="Courier New" w:hAnsi="Courier New" w:cs="Courier New"/>
+          <w:lang w:val="nb-NO"/>
+        </w:rPr>
+      </w:pPr>
+      <w:r>
+        <w:rPr>
+          <w:rFonts w:ascii="Courier New" w:hAnsi="Courier New" w:cs="Courier New"/>
+          <w:lang w:val="nb-NO"/>
+        </w:rPr>
+        <w:tab/>
+      </w:r>
+      <w:r>
+        <w:rPr>
+          <w:rFonts w:ascii="Courier New" w:hAnsi="Courier New" w:cs="Courier New"/>
+          <w:lang w:val="nb-NO"/>
+        </w:rPr>
+        <w:tab/>
+      </w:r>
+      <w:r>
+        <w:rPr>
+          <w:rFonts w:ascii="Courier New" w:hAnsi="Courier New" w:cs="Courier New"/>
+          <w:lang w:val="nb-NO"/>
+        </w:rPr>
+        <w:tab/>
+      </w:r>
+      <w:proofErr w:type="spellStart"/>
+      <w:r>
+        <w:rPr>
+          <w:rFonts w:ascii="Courier New" w:hAnsi="Courier New" w:cs="Courier New"/>
+          <w:lang w:val="nb-NO"/>
+        </w:rPr>
+        <w:t>moveTower</w:t>
+      </w:r>
+      <w:proofErr w:type="spellEnd"/>
+      <w:r>
+        <w:rPr>
+          <w:rFonts w:ascii="Courier New" w:hAnsi="Courier New" w:cs="Courier New"/>
+          <w:lang w:val="nb-NO"/>
+        </w:rPr>
+        <w:t>(</w:t>
+      </w:r>
+      <w:proofErr w:type="spellStart"/>
+      <w:r>
+        <w:rPr>
+          <w:rFonts w:ascii="Courier New" w:hAnsi="Courier New" w:cs="Courier New"/>
+          <w:lang w:val="nb-NO"/>
+        </w:rPr>
+        <w:t>numDisks</w:t>
+      </w:r>
+      <w:proofErr w:type="spellEnd"/>
+      <w:r>
+        <w:rPr>
+          <w:rFonts w:ascii="Courier New" w:hAnsi="Courier New" w:cs="Courier New"/>
+          <w:lang w:val="nb-NO"/>
+        </w:rPr>
+        <w:t xml:space="preserve"> - 1, start, temp, end);</w:t>
+      </w:r>
+    </w:p>
+    <w:p>
+      <w:pPr>
+        <w:rPr>
+          <w:rFonts w:ascii="Courier New" w:hAnsi="Courier New" w:cs="Courier New"/>
+          <w:lang w:val="nb-NO"/>
+        </w:rPr>
+      </w:pPr>
+      <w:r>
+        <w:rPr>
+          <w:rFonts w:ascii="Courier New" w:hAnsi="Courier New" w:cs="Courier New"/>
+          <w:lang w:val="nb-NO"/>
+        </w:rPr>
+        <w:tab/>
+      </w:r>
+      <w:r>
+        <w:rPr>
+          <w:rFonts w:ascii="Courier New" w:hAnsi="Courier New" w:cs="Courier New"/>
+          <w:lang w:val="nb-NO"/>
+        </w:rPr>
+        <w:tab/>
+      </w:r>
+      <w:r>
+        <w:rPr>
+          <w:rFonts w:ascii="Courier New" w:hAnsi="Courier New" w:cs="Courier New"/>
+          <w:lang w:val="nb-NO"/>
+        </w:rPr>
+        <w:tab/>
+      </w:r>
+      <w:proofErr w:type="spellStart"/>
+      <w:r>
+        <w:rPr>
+          <w:rFonts w:ascii="Courier New" w:hAnsi="Courier New" w:cs="Courier New"/>
+          <w:lang w:val="nb-NO"/>
+        </w:rPr>
+        <w:t>moveOneDisk</w:t>
+      </w:r>
+      <w:proofErr w:type="spellEnd"/>
+      <w:r>
+        <w:rPr>
+          <w:rFonts w:ascii="Courier New" w:hAnsi="Courier New" w:cs="Courier New"/>
+          <w:lang w:val="nb-NO"/>
+        </w:rPr>
+        <w:t>(start, end);</w:t>
+      </w:r>
+    </w:p>
+    <w:p>
+      <w:pPr>
+        <w:rPr>
+          <w:rFonts w:ascii="Courier New" w:hAnsi="Courier New" w:cs="Courier New"/>
+          <w:lang w:val="nb-NO"/>
+        </w:rPr>
+      </w:pPr>
+      <w:r>
+        <w:rPr>
+          <w:rFonts w:ascii="Courier New" w:hAnsi="Courier New" w:cs="Courier New"/>
+          <w:lang w:val="nb-NO"/>
+        </w:rPr>
+        <w:tab/>
+      </w:r>
+      <w:r>
+        <w:rPr>
+          <w:rFonts w:ascii="Courier New" w:hAnsi="Courier New" w:cs="Courier New"/>
+          <w:lang w:val="nb-NO"/>
+        </w:rPr>
+        <w:tab/>
+      </w:r>
+      <w:r>
+        <w:rPr>
+          <w:rFonts w:ascii="Courier New" w:hAnsi="Courier New" w:cs="Courier New"/>
+          <w:lang w:val="nb-NO"/>
+        </w:rPr>
+        <w:tab/>
+      </w:r>
+      <w:proofErr w:type="spellStart"/>
+      <w:r>
+        <w:rPr>
+          <w:rFonts w:ascii="Courier New" w:hAnsi="Courier New" w:cs="Courier New"/>
+          <w:lang w:val="nb-NO"/>
+        </w:rPr>
+        <w:t>moveTower</w:t>
+      </w:r>
+      <w:proofErr w:type="spellEnd"/>
+      <w:r>
+        <w:rPr>
+          <w:rFonts w:ascii="Courier New" w:hAnsi="Courier New" w:cs="Courier New"/>
+          <w:lang w:val="nb-NO"/>
+        </w:rPr>
+        <w:t>(</w:t>
+      </w:r>
+      <w:proofErr w:type="spellStart"/>
+      <w:r>
+        <w:rPr>
+          <w:rFonts w:ascii="Courier New" w:hAnsi="Courier New" w:cs="Courier New"/>
+          <w:lang w:val="nb-NO"/>
+        </w:rPr>
+        <w:t>numDisks</w:t>
+      </w:r>
+      <w:proofErr w:type="spellEnd"/>
+      <w:r>
+        <w:rPr>
+          <w:rFonts w:ascii="Courier New" w:hAnsi="Courier New" w:cs="Courier New"/>
+          <w:lang w:val="nb-NO"/>
+        </w:rPr>
+        <w:t xml:space="preserve"> - 1, temp, end, start);</w:t>
+      </w:r>
+    </w:p>
+    <w:p>
+      <w:pPr>
+        <w:rPr>
+          <w:rFonts w:ascii="Courier New" w:hAnsi="Courier New" w:cs="Courier New"/>
+          <w:lang w:val="nb-NO"/>
+        </w:rPr>
+      </w:pPr>
+    </w:p>
+    <w:p>
+      <w:pPr>
+        <w:rPr>
+          <w:rFonts w:ascii="Courier New" w:hAnsi="Courier New" w:cs="Courier New"/>
+          <w:lang w:val="en-US"/>
+        </w:rPr>
+      </w:pPr>
+      <w:r>
+        <w:rPr>
+          <w:rFonts w:ascii="Courier New" w:hAnsi="Courier New" w:cs="Courier New"/>
+          <w:lang w:val="nb-NO"/>
+        </w:rPr>
+        <w:tab/>
+      </w:r>
+      <w:r>
+        <w:rPr>
+          <w:rFonts w:ascii="Courier New" w:hAnsi="Courier New" w:cs="Courier New"/>
+          <w:lang w:val="nb-NO"/>
+        </w:rPr>
+        <w:tab/>
+      </w:r>
+      <w:r>
+        <w:rPr>
+          <w:rFonts w:ascii="Courier New" w:hAnsi="Courier New" w:cs="Courier New"/>
+          <w:lang w:val="en-US"/>
+        </w:rPr>
+        <w:t>}</w:t>
+      </w:r>
+    </w:p>
+    <w:p>
+      <w:pPr>
+        <w:rPr>
+          <w:rFonts w:ascii="Courier New" w:hAnsi="Courier New" w:cs="Courier New"/>
+          <w:lang w:val="en-US"/>
+        </w:rPr>
+      </w:pPr>
+    </w:p>
+    <w:p>
+      <w:pPr>
+        <w:rPr>
+          <w:rFonts w:ascii="Courier New" w:hAnsi="Courier New" w:cs="Courier New"/>
+          <w:lang w:val="en-US"/>
+        </w:rPr>
+      </w:pPr>
+      <w:r>
+        <w:rPr>
+          <w:rFonts w:ascii="Courier New" w:hAnsi="Courier New" w:cs="Courier New"/>
+          <w:lang w:val="en-US"/>
+        </w:rPr>
+        <w:tab/>
+        <w:t>}</w:t>
+      </w:r>
+    </w:p>
+    <w:p>
+      <w:pPr>
+        <w:rPr>
+          <w:rFonts w:ascii="Courier New" w:hAnsi="Courier New" w:cs="Courier New"/>
+          <w:lang w:val="en-US"/>
+        </w:rPr>
+      </w:pPr>
+    </w:p>
+    <w:p>
+      <w:pPr>
+        <w:rPr>
+          <w:rFonts w:ascii="Courier New" w:hAnsi="Courier New" w:cs="Courier New"/>
+          <w:lang w:val="en-US"/>
+        </w:rPr>
+      </w:pPr>
+      <w:r>
+        <w:rPr>
+          <w:rFonts w:ascii="Courier New" w:hAnsi="Courier New" w:cs="Courier New"/>
+          <w:lang w:val="en-US"/>
         </w:rPr>
         <w:tab/>
         <w:t xml:space="preserve">private void </w:t>
       </w:r>
       <w:proofErr w:type="spellStart"/>
-      <w:proofErr w:type="gramStart"/>
-      <w:r>
-        <w:rPr>
-          <w:rFonts w:ascii="Courier New" w:hAnsi="Courier New" w:cs="Courier New"/>
-        </w:rPr>
-        <w:t>moveTower</w:t>
+      <w:r>
+        <w:rPr>
+          <w:rFonts w:ascii="Courier New" w:hAnsi="Courier New" w:cs="Courier New"/>
+          <w:lang w:val="en-US"/>
+        </w:rPr>
+        <w:t>moveOneDisk</w:t>
       </w:r>
       <w:proofErr w:type="spellEnd"/>
       <w:r>
         <w:rPr>
           <w:rFonts w:ascii="Courier New" w:hAnsi="Courier New" w:cs="Courier New"/>
+          <w:lang w:val="en-US"/>
         </w:rPr>
         <w:t>(</w:t>
       </w:r>
       <w:proofErr w:type="spellStart"/>
-      <w:proofErr w:type="gramEnd"/>
-      <w:r>
-        <w:rPr>
-          <w:rFonts w:ascii="Courier New" w:hAnsi="Courier New" w:cs="Courier New"/>
+      <w:r>
+        <w:rPr>
+          <w:rFonts w:ascii="Courier New" w:hAnsi="Courier New" w:cs="Courier New"/>
+          <w:lang w:val="en-US"/>
         </w:rPr>
         <w:t>int</w:t>
       </w:r>
@@ -1050,395 +1655,111 @@
       <w:r>
         <w:rPr>
           <w:rFonts w:ascii="Courier New" w:hAnsi="Courier New" w:cs="Courier New"/>
-        </w:rPr>
-        <w:t xml:space="preserve"> </w:t>
+          <w:lang w:val="en-US"/>
+        </w:rPr>
+        <w:t xml:space="preserve"> start, </w:t>
       </w:r>
       <w:proofErr w:type="spellStart"/>
       <w:r>
         <w:rPr>
           <w:rFonts w:ascii="Courier New" w:hAnsi="Courier New" w:cs="Courier New"/>
-        </w:rPr>
-        <w:t>numDisks</w:t>
+          <w:lang w:val="en-US"/>
+        </w:rPr>
+        <w:t>int</w:t>
       </w:r>
       <w:proofErr w:type="spellEnd"/>
       <w:r>
         <w:rPr>
           <w:rFonts w:ascii="Courier New" w:hAnsi="Courier New" w:cs="Courier New"/>
-        </w:rPr>
-        <w:t xml:space="preserve">, </w:t>
+          <w:lang w:val="en-US"/>
+        </w:rPr>
+        <w:t xml:space="preserve"> end) {</w:t>
+      </w:r>
+    </w:p>
+    <w:p>
+      <w:pPr>
+        <w:rPr>
+          <w:rFonts w:ascii="Courier New" w:hAnsi="Courier New" w:cs="Courier New"/>
+          <w:lang w:val="en-US"/>
+        </w:rPr>
+      </w:pPr>
+      <w:r>
+        <w:rPr>
+          <w:rFonts w:ascii="Courier New" w:hAnsi="Courier New" w:cs="Courier New"/>
+          <w:lang w:val="en-US"/>
+        </w:rPr>
+        <w:tab/>
+      </w:r>
+      <w:r>
+        <w:rPr>
+          <w:rFonts w:ascii="Courier New" w:hAnsi="Courier New" w:cs="Courier New"/>
+          <w:lang w:val="en-US"/>
+        </w:rPr>
+        <w:tab/>
+        <w:t xml:space="preserve">// </w:t>
       </w:r>
       <w:proofErr w:type="spellStart"/>
       <w:r>
         <w:rPr>
           <w:rFonts w:ascii="Courier New" w:hAnsi="Courier New" w:cs="Courier New"/>
-        </w:rPr>
-        <w:t>int</w:t>
+          <w:lang w:val="en-US"/>
+        </w:rPr>
+        <w:t>System.out.println</w:t>
       </w:r>
       <w:proofErr w:type="spellEnd"/>
       <w:r>
         <w:rPr>
           <w:rFonts w:ascii="Courier New" w:hAnsi="Courier New" w:cs="Courier New"/>
-        </w:rPr>
-        <w:t xml:space="preserve"> start, </w:t>
+          <w:lang w:val="en-US"/>
+        </w:rPr>
+        <w:t>("Move one disk from " + start + " to " + end);</w:t>
+      </w:r>
+    </w:p>
+    <w:p>
+      <w:pPr>
+        <w:rPr>
+          <w:rFonts w:ascii="Courier New" w:hAnsi="Courier New" w:cs="Courier New"/>
+          <w:lang w:val="en-US"/>
+        </w:rPr>
+      </w:pPr>
+      <w:r>
+        <w:rPr>
+          <w:rFonts w:ascii="Courier New" w:hAnsi="Courier New" w:cs="Courier New"/>
+          <w:lang w:val="en-US"/>
+        </w:rPr>
+        <w:tab/>
+      </w:r>
+      <w:r>
+        <w:rPr>
+          <w:rFonts w:ascii="Courier New" w:hAnsi="Courier New" w:cs="Courier New"/>
+          <w:lang w:val="en-US"/>
+        </w:rPr>
+        <w:tab/>
       </w:r>
       <w:proofErr w:type="spellStart"/>
       <w:r>
         <w:rPr>
           <w:rFonts w:ascii="Courier New" w:hAnsi="Courier New" w:cs="Courier New"/>
-        </w:rPr>
-        <w:t>int</w:t>
+          <w:lang w:val="en-US"/>
+        </w:rPr>
+        <w:t>flyttinger</w:t>
       </w:r>
       <w:proofErr w:type="spellEnd"/>
       <w:r>
         <w:rPr>
           <w:rFonts w:ascii="Courier New" w:hAnsi="Courier New" w:cs="Courier New"/>
-        </w:rPr>
-        <w:t xml:space="preserve"> end, </w:t>
-      </w:r>
-      <w:proofErr w:type="spellStart"/>
-      <w:r>
-        <w:rPr>
-          <w:rFonts w:ascii="Courier New" w:hAnsi="Courier New" w:cs="Courier New"/>
-        </w:rPr>
-        <w:t>int</w:t>
-      </w:r>
-      <w:proofErr w:type="spellEnd"/>
-      <w:r>
-        <w:rPr>
-          <w:rFonts w:ascii="Courier New" w:hAnsi="Courier New" w:cs="Courier New"/>
-        </w:rPr>
-        <w:t xml:space="preserve"> temp) {</w:t>
-      </w:r>
-    </w:p>
-    <w:p>
-      <w:pPr>
-        <w:rPr>
-          <w:rFonts w:ascii="Courier New" w:hAnsi="Courier New" w:cs="Courier New"/>
-        </w:rPr>
-      </w:pPr>
-    </w:p>
-    <w:p>
-      <w:pPr>
-        <w:rPr>
-          <w:rFonts w:ascii="Courier New" w:hAnsi="Courier New" w:cs="Courier New"/>
-          <w:lang w:val="en-US"/>
-        </w:rPr>
-      </w:pPr>
-      <w:r>
-        <w:rPr>
-          <w:rFonts w:ascii="Courier New" w:hAnsi="Courier New" w:cs="Courier New"/>
-        </w:rPr>
-        <w:tab/>
-      </w:r>
-      <w:r>
-        <w:rPr>
-          <w:rFonts w:ascii="Courier New" w:hAnsi="Courier New" w:cs="Courier New"/>
-        </w:rPr>
-        <w:tab/>
-      </w:r>
-      <w:r>
-        <w:rPr>
-          <w:rFonts w:ascii="Courier New" w:hAnsi="Courier New" w:cs="Courier New"/>
-          <w:lang w:val="en-US"/>
-        </w:rPr>
-        <w:t>if (</w:t>
-      </w:r>
-      <w:proofErr w:type="spellStart"/>
-      <w:r>
-        <w:rPr>
-          <w:rFonts w:ascii="Courier New" w:hAnsi="Courier New" w:cs="Courier New"/>
-          <w:lang w:val="en-US"/>
-        </w:rPr>
-        <w:t>numDisks</w:t>
-      </w:r>
-      <w:proofErr w:type="spellEnd"/>
-      <w:r>
-        <w:rPr>
-          <w:rFonts w:ascii="Courier New" w:hAnsi="Courier New" w:cs="Courier New"/>
-          <w:lang w:val="en-US"/>
-        </w:rPr>
-        <w:t xml:space="preserve"> == 1) {</w:t>
-      </w:r>
-    </w:p>
-    <w:p>
-      <w:pPr>
-        <w:rPr>
-          <w:rFonts w:ascii="Courier New" w:hAnsi="Courier New" w:cs="Courier New"/>
-          <w:lang w:val="en-US"/>
-        </w:rPr>
-      </w:pPr>
-      <w:r>
-        <w:rPr>
-          <w:rFonts w:ascii="Courier New" w:hAnsi="Courier New" w:cs="Courier New"/>
-          <w:lang w:val="en-US"/>
-        </w:rPr>
-        <w:tab/>
-      </w:r>
-      <w:r>
-        <w:rPr>
-          <w:rFonts w:ascii="Courier New" w:hAnsi="Courier New" w:cs="Courier New"/>
-          <w:lang w:val="en-US"/>
-        </w:rPr>
-        <w:tab/>
-      </w:r>
-      <w:r>
-        <w:rPr>
-          <w:rFonts w:ascii="Courier New" w:hAnsi="Courier New" w:cs="Courier New"/>
-          <w:lang w:val="en-US"/>
-        </w:rPr>
-        <w:tab/>
-      </w:r>
-      <w:proofErr w:type="spellStart"/>
-      <w:proofErr w:type="gramStart"/>
-      <w:r>
-        <w:rPr>
-          <w:rFonts w:ascii="Courier New" w:hAnsi="Courier New" w:cs="Courier New"/>
-          <w:lang w:val="en-US"/>
-        </w:rPr>
-        <w:t>moveOneDisk</w:t>
-      </w:r>
-      <w:proofErr w:type="spellEnd"/>
-      <w:r>
-        <w:rPr>
-          <w:rFonts w:ascii="Courier New" w:hAnsi="Courier New" w:cs="Courier New"/>
-          <w:lang w:val="en-US"/>
-        </w:rPr>
-        <w:t>(</w:t>
-      </w:r>
-      <w:proofErr w:type="gramEnd"/>
-      <w:r>
-        <w:rPr>
-          <w:rFonts w:ascii="Courier New" w:hAnsi="Courier New" w:cs="Courier New"/>
-          <w:lang w:val="en-US"/>
-        </w:rPr>
-        <w:t>start, end);</w:t>
-      </w:r>
-    </w:p>
-    <w:p>
-      <w:pPr>
-        <w:rPr>
-          <w:rFonts w:ascii="Courier New" w:hAnsi="Courier New" w:cs="Courier New"/>
-          <w:lang w:val="en-US"/>
-        </w:rPr>
-      </w:pPr>
-      <w:r>
-        <w:rPr>
-          <w:rFonts w:ascii="Courier New" w:hAnsi="Courier New" w:cs="Courier New"/>
-          <w:lang w:val="en-US"/>
-        </w:rPr>
-        <w:tab/>
-      </w:r>
-      <w:r>
-        <w:rPr>
-          <w:rFonts w:ascii="Courier New" w:hAnsi="Courier New" w:cs="Courier New"/>
-          <w:lang w:val="en-US"/>
-        </w:rPr>
-        <w:tab/>
-        <w:t>} else {</w:t>
-      </w:r>
-    </w:p>
-    <w:p>
-      <w:pPr>
-        <w:rPr>
-          <w:rFonts w:ascii="Courier New" w:hAnsi="Courier New" w:cs="Courier New"/>
-          <w:lang w:val="en-US"/>
-        </w:rPr>
-      </w:pPr>
-      <w:r>
-        <w:rPr>
-          <w:rFonts w:ascii="Courier New" w:hAnsi="Courier New" w:cs="Courier New"/>
-          <w:lang w:val="en-US"/>
-        </w:rPr>
-        <w:tab/>
-      </w:r>
-      <w:r>
-        <w:rPr>
-          <w:rFonts w:ascii="Courier New" w:hAnsi="Courier New" w:cs="Courier New"/>
-          <w:lang w:val="en-US"/>
-        </w:rPr>
-        <w:tab/>
-      </w:r>
-      <w:r>
-        <w:rPr>
-          <w:rFonts w:ascii="Courier New" w:hAnsi="Courier New" w:cs="Courier New"/>
-          <w:lang w:val="en-US"/>
-        </w:rPr>
-        <w:tab/>
-      </w:r>
-      <w:proofErr w:type="spellStart"/>
-      <w:proofErr w:type="gramStart"/>
-      <w:r>
-        <w:rPr>
-          <w:rFonts w:ascii="Courier New" w:hAnsi="Courier New" w:cs="Courier New"/>
-          <w:lang w:val="en-US"/>
-        </w:rPr>
-        <w:t>moveTower</w:t>
-      </w:r>
-      <w:proofErr w:type="spellEnd"/>
-      <w:r>
-        <w:rPr>
-          <w:rFonts w:ascii="Courier New" w:hAnsi="Courier New" w:cs="Courier New"/>
-          <w:lang w:val="en-US"/>
-        </w:rPr>
-        <w:t>(</w:t>
-      </w:r>
-      <w:proofErr w:type="spellStart"/>
-      <w:proofErr w:type="gramEnd"/>
-      <w:r>
-        <w:rPr>
-          <w:rFonts w:ascii="Courier New" w:hAnsi="Courier New" w:cs="Courier New"/>
-          <w:lang w:val="en-US"/>
-        </w:rPr>
-        <w:t>numDisks</w:t>
-      </w:r>
-      <w:proofErr w:type="spellEnd"/>
-      <w:r>
-        <w:rPr>
-          <w:rFonts w:ascii="Courier New" w:hAnsi="Courier New" w:cs="Courier New"/>
-          <w:lang w:val="en-US"/>
-        </w:rPr>
-        <w:t xml:space="preserve"> - 1, start, temp, end);</w:t>
-      </w:r>
-    </w:p>
-    <w:p>
-      <w:pPr>
-        <w:rPr>
-          <w:rFonts w:ascii="Courier New" w:hAnsi="Courier New" w:cs="Courier New"/>
-          <w:lang w:val="en-US"/>
-        </w:rPr>
-      </w:pPr>
-      <w:r>
-        <w:rPr>
-          <w:rFonts w:ascii="Courier New" w:hAnsi="Courier New" w:cs="Courier New"/>
-          <w:lang w:val="en-US"/>
-        </w:rPr>
-        <w:tab/>
-      </w:r>
-      <w:r>
-        <w:rPr>
-          <w:rFonts w:ascii="Courier New" w:hAnsi="Courier New" w:cs="Courier New"/>
-          <w:lang w:val="en-US"/>
-        </w:rPr>
-        <w:tab/>
-      </w:r>
-      <w:r>
-        <w:rPr>
-          <w:rFonts w:ascii="Courier New" w:hAnsi="Courier New" w:cs="Courier New"/>
-          <w:lang w:val="en-US"/>
-        </w:rPr>
-        <w:tab/>
-      </w:r>
-      <w:proofErr w:type="spellStart"/>
-      <w:proofErr w:type="gramStart"/>
-      <w:r>
-        <w:rPr>
-          <w:rFonts w:ascii="Courier New" w:hAnsi="Courier New" w:cs="Courier New"/>
-          <w:lang w:val="en-US"/>
-        </w:rPr>
-        <w:t>moveOneDisk</w:t>
-      </w:r>
-      <w:proofErr w:type="spellEnd"/>
-      <w:r>
-        <w:rPr>
-          <w:rFonts w:ascii="Courier New" w:hAnsi="Courier New" w:cs="Courier New"/>
-          <w:lang w:val="en-US"/>
-        </w:rPr>
-        <w:t>(</w:t>
-      </w:r>
-      <w:proofErr w:type="gramEnd"/>
-      <w:r>
-        <w:rPr>
-          <w:rFonts w:ascii="Courier New" w:hAnsi="Courier New" w:cs="Courier New"/>
-          <w:lang w:val="en-US"/>
-        </w:rPr>
-        <w:t>start, end);</w:t>
-      </w:r>
-    </w:p>
-    <w:p>
-      <w:pPr>
-        <w:rPr>
-          <w:rFonts w:ascii="Courier New" w:hAnsi="Courier New" w:cs="Courier New"/>
-          <w:lang w:val="en-US"/>
-        </w:rPr>
-      </w:pPr>
-      <w:r>
-        <w:rPr>
-          <w:rFonts w:ascii="Courier New" w:hAnsi="Courier New" w:cs="Courier New"/>
-          <w:lang w:val="en-US"/>
-        </w:rPr>
-        <w:tab/>
-      </w:r>
-      <w:r>
-        <w:rPr>
-          <w:rFonts w:ascii="Courier New" w:hAnsi="Courier New" w:cs="Courier New"/>
-          <w:lang w:val="en-US"/>
-        </w:rPr>
-        <w:tab/>
-      </w:r>
-      <w:r>
-        <w:rPr>
-          <w:rFonts w:ascii="Courier New" w:hAnsi="Courier New" w:cs="Courier New"/>
-          <w:lang w:val="en-US"/>
-        </w:rPr>
-        <w:tab/>
-      </w:r>
-      <w:proofErr w:type="spellStart"/>
-      <w:proofErr w:type="gramStart"/>
-      <w:r>
-        <w:rPr>
-          <w:rFonts w:ascii="Courier New" w:hAnsi="Courier New" w:cs="Courier New"/>
-          <w:lang w:val="en-US"/>
-        </w:rPr>
-        <w:t>moveTower</w:t>
-      </w:r>
-      <w:proofErr w:type="spellEnd"/>
-      <w:r>
-        <w:rPr>
-          <w:rFonts w:ascii="Courier New" w:hAnsi="Courier New" w:cs="Courier New"/>
-          <w:lang w:val="en-US"/>
-        </w:rPr>
-        <w:t>(</w:t>
-      </w:r>
-      <w:proofErr w:type="spellStart"/>
-      <w:proofErr w:type="gramEnd"/>
-      <w:r>
-        <w:rPr>
-          <w:rFonts w:ascii="Courier New" w:hAnsi="Courier New" w:cs="Courier New"/>
-          <w:lang w:val="en-US"/>
-        </w:rPr>
-        <w:t>numDisks</w:t>
-      </w:r>
-      <w:proofErr w:type="spellEnd"/>
-      <w:r>
-        <w:rPr>
-          <w:rFonts w:ascii="Courier New" w:hAnsi="Courier New" w:cs="Courier New"/>
-          <w:lang w:val="en-US"/>
-        </w:rPr>
-        <w:t xml:space="preserve"> - 1, temp, end, start);</w:t>
-      </w:r>
-    </w:p>
-    <w:p>
-      <w:pPr>
-        <w:rPr>
-          <w:rFonts w:ascii="Courier New" w:hAnsi="Courier New" w:cs="Courier New"/>
-          <w:lang w:val="en-US"/>
-        </w:rPr>
-      </w:pPr>
-    </w:p>
-    <w:p>
-      <w:pPr>
-        <w:rPr>
-          <w:rFonts w:ascii="Courier New" w:hAnsi="Courier New" w:cs="Courier New"/>
-          <w:lang w:val="en-US"/>
-        </w:rPr>
-      </w:pPr>
-      <w:r>
-        <w:rPr>
-          <w:rFonts w:ascii="Courier New" w:hAnsi="Courier New" w:cs="Courier New"/>
-          <w:lang w:val="en-US"/>
-        </w:rPr>
-        <w:tab/>
-      </w:r>
+          <w:lang w:val="en-US"/>
+        </w:rPr>
+        <w:t>++;</w:t>
+      </w:r>
+    </w:p>
+    <w:p>
+      <w:pPr>
+        <w:rPr>
+          <w:rFonts w:ascii="Courier New" w:hAnsi="Courier New" w:cs="Courier New"/>
+          <w:lang w:val="en-US"/>
+        </w:rPr>
+      </w:pPr>
       <w:r>
         <w:rPr>
           <w:rFonts w:ascii="Courier New" w:hAnsi="Courier New" w:cs="Courier New"/>
@@ -1455,192 +1776,10 @@
           <w:lang w:val="en-US"/>
         </w:rPr>
       </w:pPr>
-    </w:p>
-    <w:p>
-      <w:pPr>
-        <w:rPr>
-          <w:rFonts w:ascii="Courier New" w:hAnsi="Courier New" w:cs="Courier New"/>
-          <w:lang w:val="en-US"/>
-        </w:rPr>
-      </w:pPr>
-      <w:r>
-        <w:rPr>
-          <w:rFonts w:ascii="Courier New" w:hAnsi="Courier New" w:cs="Courier New"/>
-          <w:lang w:val="en-US"/>
-        </w:rPr>
-        <w:tab/>
-        <w:t>}</w:t>
-      </w:r>
-    </w:p>
-    <w:p>
-      <w:pPr>
-        <w:rPr>
-          <w:rFonts w:ascii="Courier New" w:hAnsi="Courier New" w:cs="Courier New"/>
-          <w:lang w:val="en-US"/>
-        </w:rPr>
-      </w:pPr>
-    </w:p>
-    <w:p>
-      <w:pPr>
-        <w:rPr>
-          <w:rFonts w:ascii="Courier New" w:hAnsi="Courier New" w:cs="Courier New"/>
-          <w:lang w:val="en-US"/>
-        </w:rPr>
-      </w:pPr>
-      <w:r>
-        <w:rPr>
-          <w:rFonts w:ascii="Courier New" w:hAnsi="Courier New" w:cs="Courier New"/>
-          <w:lang w:val="en-US"/>
-        </w:rPr>
-        <w:tab/>
-        <w:t xml:space="preserve">private void </w:t>
-      </w:r>
-      <w:proofErr w:type="spellStart"/>
-      <w:proofErr w:type="gramStart"/>
-      <w:r>
-        <w:rPr>
-          <w:rFonts w:ascii="Courier New" w:hAnsi="Courier New" w:cs="Courier New"/>
-          <w:lang w:val="en-US"/>
-        </w:rPr>
-        <w:t>moveOneDisk</w:t>
-      </w:r>
-      <w:proofErr w:type="spellEnd"/>
-      <w:r>
-        <w:rPr>
-          <w:rFonts w:ascii="Courier New" w:hAnsi="Courier New" w:cs="Courier New"/>
-          <w:lang w:val="en-US"/>
-        </w:rPr>
-        <w:t>(</w:t>
-      </w:r>
-      <w:proofErr w:type="spellStart"/>
-      <w:proofErr w:type="gramEnd"/>
-      <w:r>
-        <w:rPr>
-          <w:rFonts w:ascii="Courier New" w:hAnsi="Courier New" w:cs="Courier New"/>
-          <w:lang w:val="en-US"/>
-        </w:rPr>
-        <w:t>int</w:t>
-      </w:r>
-      <w:proofErr w:type="spellEnd"/>
-      <w:r>
-        <w:rPr>
-          <w:rFonts w:ascii="Courier New" w:hAnsi="Courier New" w:cs="Courier New"/>
-          <w:lang w:val="en-US"/>
-        </w:rPr>
-        <w:t xml:space="preserve"> start, </w:t>
-      </w:r>
-      <w:proofErr w:type="spellStart"/>
-      <w:r>
-        <w:rPr>
-          <w:rFonts w:ascii="Courier New" w:hAnsi="Courier New" w:cs="Courier New"/>
-          <w:lang w:val="en-US"/>
-        </w:rPr>
-        <w:t>int</w:t>
-      </w:r>
-      <w:proofErr w:type="spellEnd"/>
-      <w:r>
-        <w:rPr>
-          <w:rFonts w:ascii="Courier New" w:hAnsi="Courier New" w:cs="Courier New"/>
-          <w:lang w:val="en-US"/>
-        </w:rPr>
-        <w:t xml:space="preserve"> end) {</w:t>
-      </w:r>
-    </w:p>
-    <w:p>
-      <w:pPr>
-        <w:rPr>
-          <w:rFonts w:ascii="Courier New" w:hAnsi="Courier New" w:cs="Courier New"/>
-          <w:lang w:val="en-US"/>
-        </w:rPr>
-      </w:pPr>
-      <w:r>
-        <w:rPr>
-          <w:rFonts w:ascii="Courier New" w:hAnsi="Courier New" w:cs="Courier New"/>
-          <w:lang w:val="en-US"/>
-        </w:rPr>
-        <w:tab/>
-      </w:r>
-      <w:r>
-        <w:rPr>
-          <w:rFonts w:ascii="Courier New" w:hAnsi="Courier New" w:cs="Courier New"/>
-          <w:lang w:val="en-US"/>
-        </w:rPr>
-        <w:tab/>
-        <w:t xml:space="preserve">// </w:t>
-      </w:r>
-      <w:proofErr w:type="spellStart"/>
-      <w:r>
-        <w:rPr>
-          <w:rFonts w:ascii="Courier New" w:hAnsi="Courier New" w:cs="Courier New"/>
-          <w:lang w:val="en-US"/>
-        </w:rPr>
-        <w:t>System.out.println</w:t>
-      </w:r>
-      <w:proofErr w:type="spellEnd"/>
-      <w:r>
-        <w:rPr>
-          <w:rFonts w:ascii="Courier New" w:hAnsi="Courier New" w:cs="Courier New"/>
-          <w:lang w:val="en-US"/>
-        </w:rPr>
-        <w:t>("Move one disk from " + start + " to " + end);</w:t>
-      </w:r>
-    </w:p>
-    <w:p>
-      <w:pPr>
-        <w:rPr>
-          <w:rFonts w:ascii="Courier New" w:hAnsi="Courier New" w:cs="Courier New"/>
-          <w:lang w:val="nb-NO"/>
-        </w:rPr>
-      </w:pPr>
-      <w:r>
-        <w:rPr>
-          <w:rFonts w:ascii="Courier New" w:hAnsi="Courier New" w:cs="Courier New"/>
-          <w:lang w:val="en-US"/>
-        </w:rPr>
-        <w:tab/>
-      </w:r>
-      <w:r>
-        <w:rPr>
-          <w:rFonts w:ascii="Courier New" w:hAnsi="Courier New" w:cs="Courier New"/>
-          <w:lang w:val="en-US"/>
-        </w:rPr>
-        <w:tab/>
-      </w:r>
-      <w:r>
-        <w:rPr>
-          <w:rFonts w:ascii="Courier New" w:hAnsi="Courier New" w:cs="Courier New"/>
-          <w:lang w:val="nb-NO"/>
-        </w:rPr>
-        <w:t>flyttinger++;</w:t>
-      </w:r>
-    </w:p>
-    <w:p>
-      <w:pPr>
-        <w:rPr>
-          <w:rFonts w:ascii="Courier New" w:hAnsi="Courier New" w:cs="Courier New"/>
-          <w:lang w:val="nb-NO"/>
-        </w:rPr>
-      </w:pPr>
-      <w:r>
-        <w:rPr>
-          <w:rFonts w:ascii="Courier New" w:hAnsi="Courier New" w:cs="Courier New"/>
-          <w:lang w:val="nb-NO"/>
-        </w:rPr>
-        <w:tab/>
-        <w:t>}</w:t>
-      </w:r>
-    </w:p>
-    <w:p>
-      <w:pPr>
-        <w:rPr>
-          <w:rFonts w:ascii="Courier New" w:hAnsi="Courier New" w:cs="Courier New"/>
-          <w:lang w:val="nb-NO"/>
-        </w:rPr>
-      </w:pPr>
-      <w:r>
-        <w:rPr>
-          <w:rFonts w:ascii="Courier New" w:hAnsi="Courier New" w:cs="Courier New"/>
-          <w:lang w:val="nb-NO"/>
+      <w:r>
+        <w:rPr>
+          <w:rFonts w:ascii="Courier New" w:hAnsi="Courier New" w:cs="Courier New"/>
+          <w:lang w:val="en-US"/>
         </w:rPr>
         <w:t>}</w:t>
       </w:r>
@@ -1652,32 +1791,23 @@
         </w:pBdr>
         <w:rPr>
           <w:rFonts w:ascii="Courier New" w:hAnsi="Courier New" w:cs="Courier New"/>
-          <w:lang w:val="nb-NO"/>
-        </w:rPr>
-      </w:pPr>
-    </w:p>
-    <w:p>
-      <w:pPr>
-        <w:rPr>
-          <w:rFonts w:ascii="Courier New" w:hAnsi="Courier New" w:cs="Courier New"/>
-          <w:lang w:val="nb-NO"/>
-        </w:rPr>
-      </w:pPr>
-      <w:proofErr w:type="spellStart"/>
-      <w:r>
-        <w:rPr>
-          <w:rFonts w:ascii="Courier New" w:hAnsi="Courier New" w:cs="Courier New"/>
-          <w:lang w:val="nb-NO"/>
-        </w:rPr>
-        <w:t>package</w:t>
-      </w:r>
-      <w:proofErr w:type="spellEnd"/>
-      <w:r>
-        <w:rPr>
-          <w:rFonts w:ascii="Courier New" w:hAnsi="Courier New" w:cs="Courier New"/>
-          <w:lang w:val="nb-NO"/>
-        </w:rPr>
-        <w:t xml:space="preserve"> no.hvl.dat102;</w:t>
+          <w:lang w:val="en-US"/>
+        </w:rPr>
+      </w:pPr>
+    </w:p>
+    <w:p>
+      <w:pPr>
+        <w:rPr>
+          <w:rFonts w:ascii="Courier New" w:hAnsi="Courier New" w:cs="Courier New"/>
+          <w:lang w:val="en-US"/>
+        </w:rPr>
+      </w:pPr>
+      <w:r>
+        <w:rPr>
+          <w:rFonts w:ascii="Courier New" w:hAnsi="Courier New" w:cs="Courier New"/>
+          <w:lang w:val="en-US"/>
+        </w:rPr>
+        <w:t>package no.hvl.dat102;</w:t>
       </w:r>
     </w:p>
     <w:p>
@@ -1751,7 +1881,6 @@
         <w:t xml:space="preserve"> </w:t>
       </w:r>
       <w:proofErr w:type="spellStart"/>
-      <w:proofErr w:type="gramStart"/>
       <w:r>
         <w:rPr>
           <w:rFonts w:ascii="Courier New" w:hAnsi="Courier New" w:cs="Courier New"/>
@@ -1768,7 +1897,6 @@
         <w:t>(</w:t>
       </w:r>
       <w:proofErr w:type="spellStart"/>
-      <w:proofErr w:type="gramEnd"/>
       <w:r>
         <w:rPr>
           <w:rFonts w:ascii="Courier New" w:hAnsi="Courier New" w:cs="Courier New"/>
@@ -1891,7 +2019,6 @@
         <w:t xml:space="preserve">return </w:t>
       </w:r>
       <w:proofErr w:type="spellStart"/>
-      <w:proofErr w:type="gramStart"/>
       <w:r>
         <w:rPr>
           <w:rFonts w:ascii="Courier New" w:hAnsi="Courier New" w:cs="Courier New"/>
@@ -1905,15 +2032,7 @@
           <w:rFonts w:ascii="Courier New" w:hAnsi="Courier New" w:cs="Courier New"/>
           <w:lang w:val="en-US"/>
         </w:rPr>
-        <w:t>(</w:t>
-      </w:r>
-      <w:proofErr w:type="gramEnd"/>
-      <w:r>
-        <w:rPr>
-          <w:rFonts w:ascii="Courier New" w:hAnsi="Courier New" w:cs="Courier New"/>
-          <w:lang w:val="en-US"/>
-        </w:rPr>
-        <w:t>n - 1) + n;</w:t>
+        <w:t>(n - 1) + n;</w:t>
       </w:r>
     </w:p>
     <w:p>
@@ -2011,7 +2130,6 @@
         <w:t xml:space="preserve"> </w:t>
       </w:r>
       <w:proofErr w:type="spellStart"/>
-      <w:proofErr w:type="gramStart"/>
       <w:r>
         <w:rPr>
           <w:rFonts w:ascii="Courier New" w:hAnsi="Courier New" w:cs="Courier New"/>
@@ -2028,7 +2146,6 @@
         <w:t>(</w:t>
       </w:r>
       <w:proofErr w:type="spellStart"/>
-      <w:proofErr w:type="gramEnd"/>
       <w:r>
         <w:rPr>
           <w:rFonts w:ascii="Courier New" w:hAnsi="Courier New" w:cs="Courier New"/>
@@ -2128,7 +2245,6 @@
         <w:t xml:space="preserve"> 5 * </w:t>
       </w:r>
       <w:proofErr w:type="spellStart"/>
-      <w:proofErr w:type="gramStart"/>
       <w:r>
         <w:rPr>
           <w:rFonts w:ascii="Courier New" w:hAnsi="Courier New" w:cs="Courier New"/>
@@ -2142,15 +2258,7 @@
           <w:rFonts w:ascii="Courier New" w:hAnsi="Courier New" w:cs="Courier New"/>
           <w:lang w:val="nb-NO"/>
         </w:rPr>
-        <w:t>(</w:t>
-      </w:r>
-      <w:proofErr w:type="gramEnd"/>
-      <w:r>
-        <w:rPr>
-          <w:rFonts w:ascii="Courier New" w:hAnsi="Courier New" w:cs="Courier New"/>
-          <w:lang w:val="nb-NO"/>
-        </w:rPr>
-        <w:t xml:space="preserve">n - 1) - 6 * </w:t>
+        <w:t xml:space="preserve">(n - 1) - 6 * </w:t>
       </w:r>
       <w:proofErr w:type="spellStart"/>
       <w:r>
@@ -2195,23 +2303,7 @@
           <w:rFonts w:ascii="Courier New" w:hAnsi="Courier New" w:cs="Courier New"/>
           <w:lang w:val="en-US"/>
         </w:rPr>
-        <w:t xml:space="preserve">} else </w:t>
-      </w:r>
-      <w:proofErr w:type="gramStart"/>
-      <w:r>
-        <w:rPr>
-          <w:rFonts w:ascii="Courier New" w:hAnsi="Courier New" w:cs="Courier New"/>
-          <w:lang w:val="en-US"/>
-        </w:rPr>
-        <w:t>if(</w:t>
-      </w:r>
-      <w:proofErr w:type="gramEnd"/>
-      <w:r>
-        <w:rPr>
-          <w:rFonts w:ascii="Courier New" w:hAnsi="Courier New" w:cs="Courier New"/>
-          <w:lang w:val="en-US"/>
-        </w:rPr>
-        <w:t>n == 1) {</w:t>
+        <w:t>} else if(n == 1) {</w:t>
       </w:r>
     </w:p>
     <w:p>
@@ -2357,23 +2449,7 @@
           <w:lang w:val="en-US"/>
         </w:rPr>
         <w:tab/>
-        <w:t>public static void main(</w:t>
-      </w:r>
-      <w:proofErr w:type="gramStart"/>
-      <w:r>
-        <w:rPr>
-          <w:rFonts w:ascii="Courier New" w:hAnsi="Courier New" w:cs="Courier New"/>
-          <w:lang w:val="en-US"/>
-        </w:rPr>
-        <w:t>String[</w:t>
-      </w:r>
-      <w:proofErr w:type="gramEnd"/>
-      <w:r>
-        <w:rPr>
-          <w:rFonts w:ascii="Courier New" w:hAnsi="Courier New" w:cs="Courier New"/>
-          <w:lang w:val="en-US"/>
-        </w:rPr>
-        <w:t xml:space="preserve">] </w:t>
+        <w:t xml:space="preserve">public static void main(String[] </w:t>
       </w:r>
       <w:proofErr w:type="spellStart"/>
       <w:r>
@@ -2396,7 +2472,7 @@
       <w:pPr>
         <w:rPr>
           <w:rFonts w:ascii="Courier New" w:hAnsi="Courier New" w:cs="Courier New"/>
-          <w:lang w:val="nb-NO"/>
+          <w:lang w:val="en-US"/>
         </w:rPr>
       </w:pPr>
       <w:r>
@@ -2417,7 +2493,7 @@
       <w:r>
         <w:rPr>
           <w:rFonts w:ascii="Courier New" w:hAnsi="Courier New" w:cs="Courier New"/>
-          <w:lang w:val="nb-NO"/>
+          <w:lang w:val="en-US"/>
         </w:rPr>
         <w:t>System.out.println</w:t>
       </w:r>
@@ -2425,16 +2501,15 @@
       <w:r>
         <w:rPr>
           <w:rFonts w:ascii="Courier New" w:hAnsi="Courier New" w:cs="Courier New"/>
-          <w:lang w:val="nb-NO"/>
+          <w:lang w:val="en-US"/>
         </w:rPr>
         <w:t>(</w:t>
       </w:r>
       <w:proofErr w:type="spellStart"/>
-      <w:proofErr w:type="gramStart"/>
-      <w:r>
-        <w:rPr>
-          <w:rFonts w:ascii="Courier New" w:hAnsi="Courier New" w:cs="Courier New"/>
-          <w:lang w:val="nb-NO"/>
+      <w:r>
+        <w:rPr>
+          <w:rFonts w:ascii="Courier New" w:hAnsi="Courier New" w:cs="Courier New"/>
+          <w:lang w:val="en-US"/>
         </w:rPr>
         <w:t>oppsum</w:t>
       </w:r>
@@ -2442,45 +2517,37 @@
       <w:r>
         <w:rPr>
           <w:rFonts w:ascii="Courier New" w:hAnsi="Courier New" w:cs="Courier New"/>
-          <w:lang w:val="nb-NO"/>
-        </w:rPr>
-        <w:t>(</w:t>
-      </w:r>
-      <w:proofErr w:type="gramEnd"/>
-      <w:r>
-        <w:rPr>
-          <w:rFonts w:ascii="Courier New" w:hAnsi="Courier New" w:cs="Courier New"/>
-          <w:lang w:val="nb-NO"/>
-        </w:rPr>
-        <w:t>100));</w:t>
-      </w:r>
-    </w:p>
-    <w:p>
-      <w:pPr>
-        <w:rPr>
-          <w:rFonts w:ascii="Courier New" w:hAnsi="Courier New" w:cs="Courier New"/>
-          <w:lang w:val="nb-NO"/>
-        </w:rPr>
-      </w:pPr>
-    </w:p>
-    <w:p>
-      <w:pPr>
-        <w:rPr>
-          <w:rFonts w:ascii="Courier New" w:hAnsi="Courier New" w:cs="Courier New"/>
-          <w:lang w:val="nb-NO"/>
-        </w:rPr>
-      </w:pPr>
-      <w:r>
-        <w:rPr>
-          <w:rFonts w:ascii="Courier New" w:hAnsi="Courier New" w:cs="Courier New"/>
-          <w:lang w:val="nb-NO"/>
+          <w:lang w:val="en-US"/>
+        </w:rPr>
+        <w:t>(100));</w:t>
+      </w:r>
+    </w:p>
+    <w:p>
+      <w:pPr>
+        <w:rPr>
+          <w:rFonts w:ascii="Courier New" w:hAnsi="Courier New" w:cs="Courier New"/>
+          <w:lang w:val="en-US"/>
+        </w:rPr>
+      </w:pPr>
+    </w:p>
+    <w:p>
+      <w:pPr>
+        <w:rPr>
+          <w:rFonts w:ascii="Courier New" w:hAnsi="Courier New" w:cs="Courier New"/>
+          <w:lang w:val="en-US"/>
+        </w:rPr>
+      </w:pPr>
+      <w:r>
+        <w:rPr>
+          <w:rFonts w:ascii="Courier New" w:hAnsi="Courier New" w:cs="Courier New"/>
+          <w:lang w:val="en-US"/>
         </w:rPr>
         <w:tab/>
       </w:r>
       <w:r>
         <w:rPr>
           <w:rFonts w:ascii="Courier New" w:hAnsi="Courier New" w:cs="Courier New"/>
-          <w:lang w:val="nb-NO"/>
+          <w:lang w:val="en-US"/>
         </w:rPr>
         <w:tab/>
       </w:r>
@@ -2488,7 +2555,7 @@
       <w:r>
         <w:rPr>
           <w:rFonts w:ascii="Courier New" w:hAnsi="Courier New" w:cs="Courier New"/>
-          <w:lang w:val="nb-NO"/>
+          <w:lang w:val="en-US"/>
         </w:rPr>
         <w:t>System.out.println</w:t>
       </w:r>
@@ -2496,7 +2563,7 @@
       <w:r>
         <w:rPr>
           <w:rFonts w:ascii="Courier New" w:hAnsi="Courier New" w:cs="Courier New"/>
-          <w:lang w:val="nb-NO"/>
+          <w:lang w:val="en-US"/>
         </w:rPr>
         <w:t>("----------------------");</w:t>
       </w:r>
@@ -2505,53 +2572,91 @@
       <w:pPr>
         <w:rPr>
           <w:rFonts w:ascii="Courier New" w:hAnsi="Courier New" w:cs="Courier New"/>
-          <w:lang w:val="nb-NO"/>
-        </w:rPr>
-      </w:pPr>
-    </w:p>
-    <w:p>
-      <w:pPr>
-        <w:rPr>
-          <w:rFonts w:ascii="Courier New" w:hAnsi="Courier New" w:cs="Courier New"/>
-          <w:lang w:val="nb-NO"/>
-        </w:rPr>
-      </w:pPr>
-      <w:r>
-        <w:rPr>
-          <w:rFonts w:ascii="Courier New" w:hAnsi="Courier New" w:cs="Courier New"/>
-          <w:lang w:val="nb-NO"/>
+          <w:lang w:val="en-US"/>
+        </w:rPr>
+      </w:pPr>
+    </w:p>
+    <w:p>
+      <w:pPr>
+        <w:rPr>
+          <w:rFonts w:ascii="Courier New" w:hAnsi="Courier New" w:cs="Courier New"/>
+          <w:lang w:val="en-US"/>
+        </w:rPr>
+      </w:pPr>
+      <w:r>
+        <w:rPr>
+          <w:rFonts w:ascii="Courier New" w:hAnsi="Courier New" w:cs="Courier New"/>
+          <w:lang w:val="en-US"/>
         </w:rPr>
         <w:tab/>
       </w:r>
       <w:r>
         <w:rPr>
           <w:rFonts w:ascii="Courier New" w:hAnsi="Courier New" w:cs="Courier New"/>
-          <w:lang w:val="nb-NO"/>
+          <w:lang w:val="en-US"/>
         </w:rPr>
         <w:tab/>
-        <w:t>// test hvert ledd test</w:t>
-      </w:r>
-    </w:p>
-    <w:p>
-      <w:pPr>
-        <w:rPr>
-          <w:rFonts w:ascii="Courier New" w:hAnsi="Courier New" w:cs="Courier New"/>
-          <w:lang w:val="nb-NO"/>
-        </w:rPr>
-      </w:pPr>
-      <w:r>
-        <w:rPr>
-          <w:rFonts w:ascii="Courier New" w:hAnsi="Courier New" w:cs="Courier New"/>
-          <w:lang w:val="nb-NO"/>
+        <w:t xml:space="preserve">// test </w:t>
+      </w:r>
+      <w:proofErr w:type="spellStart"/>
+      <w:r>
+        <w:rPr>
+          <w:rFonts w:ascii="Courier New" w:hAnsi="Courier New" w:cs="Courier New"/>
+          <w:lang w:val="en-US"/>
+        </w:rPr>
+        <w:t>hvert</w:t>
+      </w:r>
+      <w:proofErr w:type="spellEnd"/>
+      <w:r>
+        <w:rPr>
+          <w:rFonts w:ascii="Courier New" w:hAnsi="Courier New" w:cs="Courier New"/>
+          <w:lang w:val="en-US"/>
+        </w:rPr>
+        <w:t xml:space="preserve"> </w:t>
+      </w:r>
+      <w:proofErr w:type="spellStart"/>
+      <w:r>
+        <w:rPr>
+          <w:rFonts w:ascii="Courier New" w:hAnsi="Courier New" w:cs="Courier New"/>
+          <w:lang w:val="en-US"/>
+        </w:rPr>
+        <w:t>ledd</w:t>
+      </w:r>
+      <w:proofErr w:type="spellEnd"/>
+      <w:r>
+        <w:rPr>
+          <w:rFonts w:ascii="Courier New" w:hAnsi="Courier New" w:cs="Courier New"/>
+          <w:lang w:val="en-US"/>
+        </w:rPr>
+        <w:t xml:space="preserve"> test</w:t>
+      </w:r>
+    </w:p>
+    <w:p>
+      <w:pPr>
+        <w:rPr>
+          <w:rFonts w:ascii="Courier New" w:hAnsi="Courier New" w:cs="Courier New"/>
+          <w:lang w:val="nb-NO"/>
+        </w:rPr>
+      </w:pPr>
+      <w:r>
+        <w:rPr>
+          <w:rFonts w:ascii="Courier New" w:hAnsi="Courier New" w:cs="Courier New"/>
+          <w:lang w:val="en-US"/>
         </w:rPr>
         <w:tab/>
       </w:r>
       <w:r>
         <w:rPr>
           <w:rFonts w:ascii="Courier New" w:hAnsi="Courier New" w:cs="Courier New"/>
-          <w:lang w:val="nb-NO"/>
+          <w:lang w:val="en-US"/>
         </w:rPr>
         <w:tab/>
+      </w:r>
+      <w:r>
+        <w:rPr>
+          <w:rFonts w:ascii="Courier New" w:hAnsi="Courier New" w:cs="Courier New"/>
+          <w:lang w:val="nb-NO"/>
+        </w:rPr>
         <w:t>for (</w:t>
       </w:r>
       <w:proofErr w:type="spellStart"/>
@@ -2758,19 +2863,11 @@
           <w:rFonts w:ascii="Courier New" w:hAnsi="Courier New" w:cs="Courier New"/>
         </w:rPr>
       </w:pPr>
-      <w:proofErr w:type="spellStart"/>
-      <w:r>
-        <w:rPr>
-          <w:rFonts w:ascii="Courier New" w:hAnsi="Courier New" w:cs="Courier New"/>
-        </w:rPr>
-        <w:t>UTSKRIFT</w:t>
-      </w:r>
-      <w:proofErr w:type="spellEnd"/>
-      <w:r>
-        <w:rPr>
-          <w:rFonts w:ascii="Courier New" w:hAnsi="Courier New" w:cs="Courier New"/>
-        </w:rPr>
-        <w:t xml:space="preserve"> </w:t>
+      <w:r>
+        <w:rPr>
+          <w:rFonts w:ascii="Courier New" w:hAnsi="Courier New" w:cs="Courier New"/>
+        </w:rPr>
+        <w:t xml:space="preserve">UTSKRIFT </w:t>
       </w:r>
     </w:p>
     <w:p>
@@ -3178,8 +3275,6 @@
           </wp:inline>
         </w:drawing>
       </w:r>
-      <w:bookmarkStart w:id="0" w:name="_GoBack"/>
-      <w:bookmarkEnd w:id="0"/>
     </w:p>
     <w:p>
       <w:pPr>
@@ -3257,7 +3352,7 @@
     </w:p>
     <w:p>
       <w:pPr>
-        <w:pStyle w:val="Overskrift1"/>
+        <w:pStyle w:val="Heading1"/>
         <w:rPr>
           <w:lang w:val="nb-NO"/>
         </w:rPr>
@@ -3300,21 +3395,7 @@
         <w:rPr>
           <w:lang w:val="nb-NO"/>
         </w:rPr>
-        <w:t xml:space="preserve">i) </w:t>
-      </w:r>
-      <w:proofErr w:type="gramStart"/>
-      <w:r>
-        <w:rPr>
-          <w:lang w:val="nb-NO"/>
-        </w:rPr>
-        <w:t>gjennomsnitt :</w:t>
-      </w:r>
-      <w:proofErr w:type="gramEnd"/>
-      <w:r>
-        <w:rPr>
-          <w:lang w:val="nb-NO"/>
-        </w:rPr>
-        <w:t xml:space="preserve"> n/2 + 0.5: tar alle tilfellene fra 1 </w:t>
+        <w:t xml:space="preserve">i) gjennomsnitt : n/2 + 0.5: tar alle tilfellene fra 1 </w:t>
       </w:r>
       <w:proofErr w:type="spellStart"/>
       <w:r>
@@ -3341,55 +3422,27 @@
         <w:rPr>
           <w:lang w:val="nb-NO"/>
         </w:rPr>
-        <w:t xml:space="preserve">verste tilfellet: </w:t>
-      </w:r>
-      <w:proofErr w:type="gramStart"/>
-      <w:r>
-        <w:rPr>
-          <w:lang w:val="nb-NO"/>
-        </w:rPr>
-        <w:t>n :</w:t>
-      </w:r>
-      <w:proofErr w:type="gramEnd"/>
-      <w:r>
-        <w:rPr>
-          <w:lang w:val="nb-NO"/>
-        </w:rPr>
-        <w:t xml:space="preserve"> finner det på siste element (går gjennom alle elementer)</w:t>
-      </w:r>
-    </w:p>
-    <w:p>
-      <w:pPr>
-        <w:rPr>
-          <w:lang w:val="nb-NO"/>
-        </w:rPr>
-      </w:pPr>
-    </w:p>
-    <w:p>
-      <w:pPr>
-        <w:rPr>
-          <w:lang w:val="nb-NO"/>
-        </w:rPr>
-      </w:pPr>
-      <w:r>
-        <w:rPr>
-          <w:lang w:val="nb-NO"/>
-        </w:rPr>
-        <w:t xml:space="preserve">ii) </w:t>
-      </w:r>
-      <w:proofErr w:type="gramStart"/>
-      <w:r>
-        <w:rPr>
-          <w:lang w:val="nb-NO"/>
-        </w:rPr>
-        <w:t>gjennomsnitt :</w:t>
-      </w:r>
-      <w:proofErr w:type="gramEnd"/>
-      <w:r>
-        <w:rPr>
-          <w:lang w:val="nb-NO"/>
-        </w:rPr>
-        <w:t xml:space="preserve"> n/4 + 0.75 leter bare gjennom halve tabellen, så blir som i «i)»</w:t>
+        <w:t>verste tilfellet: n : finner det på siste element (går gjennom alle elementer)</w:t>
+      </w:r>
+    </w:p>
+    <w:p>
+      <w:pPr>
+        <w:rPr>
+          <w:lang w:val="nb-NO"/>
+        </w:rPr>
+      </w:pPr>
+    </w:p>
+    <w:p>
+      <w:pPr>
+        <w:rPr>
+          <w:lang w:val="nb-NO"/>
+        </w:rPr>
+      </w:pPr>
+      <w:r>
+        <w:rPr>
+          <w:lang w:val="nb-NO"/>
+        </w:rPr>
+        <w:t>ii) gjennomsnitt : n/4 + 0.75 leter bare gjennom halve tabellen, så blir som i «i)»</w:t>
       </w:r>
     </w:p>
     <w:p>
@@ -3454,15 +3507,15 @@
     </w:p>
     <w:p>
       <w:pPr>
-        <w:pStyle w:val="Overskrift1"/>
-        <w:rPr>
-          <w:lang w:val="nb-NO"/>
-        </w:rPr>
-      </w:pPr>
-    </w:p>
-    <w:p>
-      <w:pPr>
-        <w:pStyle w:val="Overskrift1"/>
+        <w:pStyle w:val="Heading1"/>
+        <w:rPr>
+          <w:lang w:val="nb-NO"/>
+        </w:rPr>
+      </w:pPr>
+    </w:p>
+    <w:p>
+      <w:pPr>
+        <w:pStyle w:val="Heading1"/>
         <w:rPr>
           <w:lang w:val="nb-NO"/>
         </w:rPr>
@@ -3547,7 +3600,7 @@
     </w:p>
     <w:tbl>
       <w:tblPr>
-        <w:tblStyle w:val="Tabellrutenett"/>
+        <w:tblStyle w:val="TableGrid"/>
         <w:tblpPr w:leftFromText="180" w:rightFromText="180" w:vertAnchor="text" w:horzAnchor="margin" w:tblpYSpec="center"/>
         <w:tblW w:w="9311" w:type="dxa"/>
         <w:tblLook w:val="04A0" w:firstRow="1" w:lastRow="0" w:firstColumn="1" w:lastColumn="0" w:noHBand="0" w:noVBand="1"/>
@@ -3886,7 +3939,7 @@
     </w:tbl>
     <w:p>
       <w:pPr>
-        <w:pStyle w:val="Listeavsnitt"/>
+        <w:pStyle w:val="ListParagraph"/>
         <w:numPr>
           <w:ilvl w:val="0"/>
           <w:numId w:val="1"/>
@@ -3902,7 +3955,6 @@
         <w:t xml:space="preserve">Først setter man start = 0 og slutt = </w:t>
       </w:r>
       <w:proofErr w:type="spellStart"/>
-      <w:proofErr w:type="gramStart"/>
       <w:r>
         <w:rPr>
           <w:lang w:val="nb-NO"/>
@@ -3910,7 +3962,6 @@
         <w:t>tab.length</w:t>
       </w:r>
       <w:proofErr w:type="spellEnd"/>
-      <w:proofErr w:type="gramEnd"/>
       <w:r>
         <w:rPr>
           <w:lang w:val="nb-NO"/>
@@ -3920,7 +3971,7 @@
     </w:p>
     <w:p>
       <w:pPr>
-        <w:pStyle w:val="Listeavsnitt"/>
+        <w:pStyle w:val="ListParagraph"/>
         <w:numPr>
           <w:ilvl w:val="0"/>
           <w:numId w:val="1"/>
@@ -3938,7 +3989,7 @@
     </w:p>
     <w:p>
       <w:pPr>
-        <w:pStyle w:val="Listeavsnitt"/>
+        <w:pStyle w:val="ListParagraph"/>
         <w:numPr>
           <w:ilvl w:val="0"/>
           <w:numId w:val="1"/>
@@ -3983,7 +4034,7 @@
     </w:p>
     <w:tbl>
       <w:tblPr>
-        <w:tblStyle w:val="Tabellrutenett"/>
+        <w:tblStyle w:val="TableGrid"/>
         <w:tblW w:w="0" w:type="auto"/>
         <w:tblLook w:val="04A0" w:firstRow="1" w:lastRow="0" w:firstColumn="1" w:lastColumn="0" w:noHBand="0" w:noVBand="1"/>
       </w:tblPr>
@@ -4289,7 +4340,7 @@
     </w:p>
     <w:tbl>
       <w:tblPr>
-        <w:tblStyle w:val="Tabellrutenett"/>
+        <w:tblStyle w:val="TableGrid"/>
         <w:tblW w:w="0" w:type="auto"/>
         <w:tblLook w:val="04A0" w:firstRow="1" w:lastRow="0" w:firstColumn="1" w:lastColumn="0" w:noHBand="0" w:noVBand="1"/>
       </w:tblPr>
@@ -4547,7 +4598,7 @@
     </w:p>
     <w:tbl>
       <w:tblPr>
-        <w:tblStyle w:val="Tabellrutenett"/>
+        <w:tblStyle w:val="TableGrid"/>
         <w:tblpPr w:leftFromText="180" w:rightFromText="180" w:vertAnchor="text" w:horzAnchor="margin" w:tblpYSpec="center"/>
         <w:tblW w:w="9311" w:type="dxa"/>
         <w:tblLook w:val="04A0" w:firstRow="1" w:lastRow="0" w:firstColumn="1" w:lastColumn="0" w:noHBand="0" w:noVBand="1"/>
@@ -4920,7 +4971,7 @@
     </w:p>
     <w:tbl>
       <w:tblPr>
-        <w:tblStyle w:val="Tabellrutenett"/>
+        <w:tblStyle w:val="TableGrid"/>
         <w:tblW w:w="0" w:type="auto"/>
         <w:tblLook w:val="04A0" w:firstRow="1" w:lastRow="0" w:firstColumn="1" w:lastColumn="0" w:noHBand="0" w:noVBand="1"/>
       </w:tblPr>
@@ -5226,7 +5277,7 @@
     </w:p>
     <w:tbl>
       <w:tblPr>
-        <w:tblStyle w:val="Tabellrutenett"/>
+        <w:tblStyle w:val="TableGrid"/>
         <w:tblW w:w="0" w:type="auto"/>
         <w:tblLook w:val="04A0" w:firstRow="1" w:lastRow="0" w:firstColumn="1" w:lastColumn="0" w:noHBand="0" w:noVBand="1"/>
       </w:tblPr>
@@ -5377,7 +5428,7 @@
     </w:p>
     <w:tbl>
       <w:tblPr>
-        <w:tblStyle w:val="Tabellrutenett"/>
+        <w:tblStyle w:val="TableGrid"/>
         <w:tblW w:w="0" w:type="auto"/>
         <w:tblLook w:val="04A0" w:firstRow="1" w:lastRow="0" w:firstColumn="1" w:lastColumn="0" w:noHBand="0" w:noVBand="1"/>
       </w:tblPr>
@@ -5525,7 +5576,7 @@
     </w:p>
     <w:tbl>
       <w:tblPr>
-        <w:tblStyle w:val="Tabellrutenett"/>
+        <w:tblStyle w:val="TableGrid"/>
         <w:tblW w:w="0" w:type="auto"/>
         <w:tblLook w:val="04A0" w:firstRow="1" w:lastRow="0" w:firstColumn="1" w:lastColumn="0" w:noHBand="0" w:noVBand="1"/>
       </w:tblPr>
@@ -5902,33 +5953,51 @@
     </w:p>
     <w:p>
       <w:pPr>
-        <w:pStyle w:val="Overskrift1"/>
-      </w:pPr>
-      <w:proofErr w:type="spellStart"/>
-      <w:r>
-        <w:t>Oppgave</w:t>
-      </w:r>
-      <w:proofErr w:type="spellEnd"/>
-      <w:r>
-        <w:t xml:space="preserve"> 4</w:t>
-      </w:r>
-    </w:p>
-    <w:p>
-      <w:r>
+        <w:pStyle w:val="Heading1"/>
+        <w:rPr>
+          <w:lang w:val="nb-NO"/>
+        </w:rPr>
+      </w:pPr>
+      <w:r>
+        <w:rPr>
+          <w:lang w:val="nb-NO"/>
+        </w:rPr>
+        <w:t>Oppgave 4</w:t>
+      </w:r>
+    </w:p>
+    <w:p>
+      <w:pPr>
+        <w:rPr>
+          <w:lang w:val="nb-NO"/>
+        </w:rPr>
+      </w:pPr>
+      <w:r>
+        <w:rPr>
+          <w:lang w:val="nb-NO"/>
+        </w:rPr>
         <w:t>a &amp; b)</w:t>
       </w:r>
     </w:p>
     <w:p>
-      <w:proofErr w:type="spellStart"/>
-      <w:r>
-        <w:t>Finne</w:t>
-      </w:r>
-      <w:proofErr w:type="spellEnd"/>
-      <w:r>
-        <w:t xml:space="preserve"> c:</w:t>
-      </w:r>
-    </w:p>
-    <w:p/>
+      <w:pPr>
+        <w:rPr>
+          <w:lang w:val="nb-NO"/>
+        </w:rPr>
+      </w:pPr>
+      <w:r>
+        <w:rPr>
+          <w:lang w:val="nb-NO"/>
+        </w:rPr>
+        <w:t>Finne c:</w:t>
+      </w:r>
+    </w:p>
+    <w:p>
+      <w:pPr>
+        <w:rPr>
+          <w:lang w:val="nb-NO"/>
+        </w:rPr>
+      </w:pPr>
+    </w:p>
     <w:p>
       <w:pPr>
         <w:rPr>
@@ -6002,7 +6071,7 @@
     </w:p>
     <w:tbl>
       <w:tblPr>
-        <w:tblStyle w:val="Tabellrutenett"/>
+        <w:tblStyle w:val="TableGrid"/>
         <w:tblW w:w="0" w:type="auto"/>
         <w:tblLook w:val="04A0" w:firstRow="1" w:lastRow="0" w:firstColumn="1" w:lastColumn="0" w:noHBand="0" w:noVBand="1"/>
       </w:tblPr>
@@ -6283,7 +6352,7 @@
     <w:p/>
     <w:tbl>
       <w:tblPr>
-        <w:tblStyle w:val="Tabellrutenett"/>
+        <w:tblStyle w:val="TableGrid"/>
         <w:tblW w:w="0" w:type="auto"/>
         <w:tblLook w:val="04A0" w:firstRow="1" w:lastRow="0" w:firstColumn="1" w:lastColumn="0" w:noHBand="0" w:noVBand="1"/>
       </w:tblPr>
@@ -6563,7 +6632,7 @@
     </w:p>
     <w:tbl>
       <w:tblPr>
-        <w:tblStyle w:val="Tabellrutenett"/>
+        <w:tblStyle w:val="TableGrid"/>
         <w:tblW w:w="0" w:type="auto"/>
         <w:tblLook w:val="04A0" w:firstRow="1" w:lastRow="0" w:firstColumn="1" w:lastColumn="0" w:noHBand="0" w:noVBand="1"/>
       </w:tblPr>
@@ -6848,7 +6917,7 @@
     </w:p>
     <w:tbl>
       <w:tblPr>
-        <w:tblStyle w:val="Tabellrutenett"/>
+        <w:tblStyle w:val="TableGrid"/>
         <w:tblW w:w="0" w:type="auto"/>
         <w:tblLook w:val="04A0" w:firstRow="1" w:lastRow="0" w:firstColumn="1" w:lastColumn="0" w:noHBand="0" w:noVBand="1"/>
       </w:tblPr>
@@ -7146,7 +7215,7 @@
     </w:p>
     <w:tbl>
       <w:tblPr>
-        <w:tblStyle w:val="Tabellrutenett"/>
+        <w:tblStyle w:val="TableGrid"/>
         <w:tblW w:w="0" w:type="auto"/>
         <w:tblLook w:val="04A0" w:firstRow="1" w:lastRow="0" w:firstColumn="1" w:lastColumn="0" w:noHBand="0" w:noVBand="1"/>
       </w:tblPr>
@@ -7449,7 +7518,7 @@
     </w:p>
     <w:tbl>
       <w:tblPr>
-        <w:tblStyle w:val="Tabellrutenett"/>
+        <w:tblStyle w:val="TableGrid"/>
         <w:tblW w:w="0" w:type="auto"/>
         <w:tblLook w:val="04A0" w:firstRow="1" w:lastRow="0" w:firstColumn="1" w:lastColumn="0" w:noHBand="0" w:noVBand="1"/>
       </w:tblPr>
@@ -7776,7 +7845,7 @@
     </w:p>
     <w:tbl>
       <w:tblPr>
-        <w:tblStyle w:val="Tabellrutenett"/>
+        <w:tblStyle w:val="TableGrid"/>
         <w:tblW w:w="0" w:type="auto"/>
         <w:tblLook w:val="04A0" w:firstRow="1" w:lastRow="0" w:firstColumn="1" w:lastColumn="0" w:noHBand="0" w:noVBand="1"/>
       </w:tblPr>
@@ -8168,10 +8237,15 @@
           <w:szCs w:val="26"/>
           <w:lang w:val="nb-NO"/>
         </w:rPr>
-        <w:t>inn i midlertidige tabeller med tallet lengst til høgre som utgangspunkt. Starter med tallet først i tabeller (</w:t>
-      </w:r>
-      <w:proofErr w:type="gramStart"/>
-      <w:r>
+        <w:t>inn i midlertidige tabeller med tallet lengst til høgre som utgangspunkt. Starter med tallet først i tabeller (tab[0]).</w:t>
+      </w:r>
+    </w:p>
+    <w:p>
+      <w:pPr>
+        <w:autoSpaceDE w:val="0"/>
+        <w:autoSpaceDN w:val="0"/>
+        <w:adjustRightInd w:val="0"/>
+        <w:spacing w:line="300" w:lineRule="atLeast"/>
         <w:rPr>
           <w:rFonts w:ascii="Times" w:hAnsi="Times" w:cs="Times"/>
           <w:color w:val="000000"/>
@@ -8179,38 +8253,11 @@
           <w:szCs w:val="26"/>
           <w:lang w:val="nb-NO"/>
         </w:rPr>
-        <w:t>tab[</w:t>
-      </w:r>
-      <w:proofErr w:type="gramEnd"/>
-      <w:r>
-        <w:rPr>
-          <w:rFonts w:ascii="Times" w:hAnsi="Times" w:cs="Times"/>
-          <w:color w:val="000000"/>
-          <w:sz w:val="26"/>
-          <w:szCs w:val="26"/>
-          <w:lang w:val="nb-NO"/>
-        </w:rPr>
-        <w:t>0]).</w:t>
-      </w:r>
-    </w:p>
-    <w:p>
-      <w:pPr>
-        <w:autoSpaceDE w:val="0"/>
-        <w:autoSpaceDN w:val="0"/>
-        <w:adjustRightInd w:val="0"/>
-        <w:spacing w:line="300" w:lineRule="atLeast"/>
-        <w:rPr>
-          <w:rFonts w:ascii="Times" w:hAnsi="Times" w:cs="Times"/>
-          <w:color w:val="000000"/>
-          <w:sz w:val="26"/>
-          <w:szCs w:val="26"/>
-          <w:lang w:val="nb-NO"/>
-        </w:rPr>
       </w:pPr>
     </w:p>
     <w:tbl>
       <w:tblPr>
-        <w:tblStyle w:val="Tabellrutenett"/>
+        <w:tblStyle w:val="TableGrid"/>
         <w:tblW w:w="0" w:type="auto"/>
         <w:tblLook w:val="04A0" w:firstRow="1" w:lastRow="0" w:firstColumn="1" w:lastColumn="0" w:noHBand="0" w:noVBand="1"/>
       </w:tblPr>
@@ -8590,7 +8637,7 @@
     </w:p>
     <w:tbl>
       <w:tblPr>
-        <w:tblStyle w:val="Tabellrutenett"/>
+        <w:tblStyle w:val="TableGrid"/>
         <w:tblW w:w="0" w:type="auto"/>
         <w:tblLook w:val="04A0" w:firstRow="1" w:lastRow="0" w:firstColumn="1" w:lastColumn="0" w:noHBand="0" w:noVBand="1"/>
       </w:tblPr>
@@ -9024,7 +9071,7 @@
     </w:p>
     <w:tbl>
       <w:tblPr>
-        <w:tblStyle w:val="Tabellrutenett"/>
+        <w:tblStyle w:val="TableGrid"/>
         <w:tblW w:w="0" w:type="auto"/>
         <w:tblLook w:val="04A0" w:firstRow="1" w:lastRow="0" w:firstColumn="1" w:lastColumn="0" w:noHBand="0" w:noVBand="1"/>
       </w:tblPr>
@@ -9398,7 +9445,7 @@
     </w:p>
     <w:tbl>
       <w:tblPr>
-        <w:tblStyle w:val="Tabellrutenett"/>
+        <w:tblStyle w:val="TableGrid"/>
         <w:tblW w:w="0" w:type="auto"/>
         <w:tblLook w:val="04A0" w:firstRow="1" w:lastRow="0" w:firstColumn="1" w:lastColumn="0" w:noHBand="0" w:noVBand="1"/>
       </w:tblPr>
@@ -9624,7 +9671,7 @@
     </w:p>
     <w:tbl>
       <w:tblPr>
-        <w:tblStyle w:val="Tabellrutenett"/>
+        <w:tblStyle w:val="TableGrid"/>
         <w:tblW w:w="0" w:type="auto"/>
         <w:tblLook w:val="04A0" w:firstRow="1" w:lastRow="0" w:firstColumn="1" w:lastColumn="0" w:noHBand="0" w:noVBand="1"/>
       </w:tblPr>
@@ -10005,7 +10052,7 @@
     </w:p>
     <w:tbl>
       <w:tblPr>
-        <w:tblStyle w:val="Tabellrutenett"/>
+        <w:tblStyle w:val="TableGrid"/>
         <w:tblW w:w="0" w:type="auto"/>
         <w:tblLook w:val="04A0" w:firstRow="1" w:lastRow="0" w:firstColumn="1" w:lastColumn="0" w:noHBand="0" w:noVBand="1"/>
       </w:tblPr>
@@ -10180,7 +10227,81 @@
         </w:rPr>
       </w:pPr>
     </w:p>
+    <w:p>
+      <w:r>
+        <w:t>d)</w:t>
+      </w:r>
+    </w:p>
+    <w:p>
+      <w:proofErr w:type="spellStart"/>
+      <w:r>
+        <w:t>Når</w:t>
+      </w:r>
+      <w:proofErr w:type="spellEnd"/>
+      <w:r>
+        <w:t xml:space="preserve"> n = 100:</w:t>
+      </w:r>
+    </w:p>
     <w:p/>
+    <w:p>
+      <w:proofErr w:type="spellStart"/>
+      <w:r>
+        <w:t>vanlig</w:t>
+      </w:r>
+      <w:proofErr w:type="spellEnd"/>
+      <w:r>
+        <w:t xml:space="preserve"> </w:t>
+      </w:r>
+      <w:proofErr w:type="spellStart"/>
+      <w:r>
+        <w:t>kvikksort</w:t>
+      </w:r>
+      <w:proofErr w:type="spellEnd"/>
+      <w:r>
+        <w:t xml:space="preserve">: </w:t>
+      </w:r>
+      <w:r>
+        <w:t>483938 ns</w:t>
+      </w:r>
+    </w:p>
+    <w:p>
+      <w:r>
+        <w:t xml:space="preserve">Nye </w:t>
+      </w:r>
+      <w:proofErr w:type="spellStart"/>
+      <w:r>
+        <w:t>kvikksort</w:t>
+      </w:r>
+      <w:proofErr w:type="spellEnd"/>
+      <w:r>
+        <w:t xml:space="preserve">: </w:t>
+      </w:r>
+      <w:r>
+        <w:t>630276 ns</w:t>
+      </w:r>
+    </w:p>
+    <w:p/>
+    <w:p>
+      <w:pPr>
+        <w:rPr>
+          <w:lang w:val="nb-NO"/>
+        </w:rPr>
+      </w:pPr>
+      <w:r>
+        <w:rPr>
+          <w:lang w:val="nb-NO"/>
+        </w:rPr>
+        <w:t>Da vil det si at den nye</w:t>
+      </w:r>
+      <w:r>
+        <w:rPr>
+          <w:lang w:val="nb-NO"/>
+        </w:rPr>
+        <w:t xml:space="preserve"> metoden er raskere en vanlig kvikksort</w:t>
+      </w:r>
+      <w:bookmarkStart w:id="0" w:name="_GoBack"/>
+      <w:bookmarkEnd w:id="0"/>
+    </w:p>
     <w:sectPr>
       <w:pgSz w:w="11900" w:h="16840"/>
       <w:pgMar w:top="1417" w:right="1417" w:bottom="1417" w:left="1417" w:header="708" w:footer="708" w:gutter="0"/>
@@ -10684,11 +10805,11 @@
       <w:lang w:val="en-GB"/>
     </w:rPr>
   </w:style>
-  <w:style w:type="paragraph" w:styleId="Overskrift1">
+  <w:style w:type="paragraph" w:styleId="Heading1">
     <w:name w:val="heading 1"/>
     <w:basedOn w:val="Normal"/>
     <w:next w:val="Normal"/>
-    <w:link w:val="Overskrift1Tegn"/>
+    <w:link w:val="Heading1Char"/>
     <w:uiPriority w:val="9"/>
     <w:qFormat/>
     <w:rsid w:val="00EC6E2F"/>
@@ -10705,13 +10826,13 @@
       <w:szCs w:val="32"/>
     </w:rPr>
   </w:style>
-  <w:style w:type="character" w:default="1" w:styleId="Standardskriftforavsnitt">
+  <w:style w:type="character" w:default="1" w:styleId="DefaultParagraphFont">
     <w:name w:val="Default Paragraph Font"/>
     <w:uiPriority w:val="1"/>
     <w:semiHidden/>
     <w:unhideWhenUsed/>
   </w:style>
-  <w:style w:type="table" w:default="1" w:styleId="Vanligtabell">
+  <w:style w:type="table" w:default="1" w:styleId="TableNormal">
     <w:name w:val="Normal Table"/>
     <w:uiPriority w:val="99"/>
     <w:semiHidden/>
@@ -10726,15 +10847,15 @@
       </w:tblCellMar>
     </w:tblPr>
   </w:style>
-  <w:style w:type="numbering" w:default="1" w:styleId="Ingenliste">
+  <w:style w:type="numbering" w:default="1" w:styleId="NoList">
     <w:name w:val="No List"/>
     <w:uiPriority w:val="99"/>
     <w:semiHidden/>
     <w:unhideWhenUsed/>
   </w:style>
-  <w:style w:type="table" w:styleId="Tabellrutenett">
+  <w:style w:type="table" w:styleId="TableGrid">
     <w:name w:val="Table Grid"/>
-    <w:basedOn w:val="Vanligtabell"/>
+    <w:basedOn w:val="TableNormal"/>
     <w:uiPriority w:val="39"/>
     <w:rsid w:val="00EC6E2F"/>
     <w:rPr>
@@ -10751,7 +10872,7 @@
       </w:tblBorders>
     </w:tblPr>
   </w:style>
-  <w:style w:type="paragraph" w:styleId="Listeavsnitt">
+  <w:style w:type="paragraph" w:styleId="ListParagraph">
     <w:name w:val="List Paragraph"/>
     <w:basedOn w:val="Normal"/>
     <w:uiPriority w:val="34"/>
@@ -10762,10 +10883,10 @@
       <w:contextualSpacing/>
     </w:pPr>
   </w:style>
-  <w:style w:type="character" w:customStyle="1" w:styleId="Overskrift1Tegn">
-    <w:name w:val="Overskrift 1 Tegn"/>
-    <w:basedOn w:val="Standardskriftforavsnitt"/>
-    <w:link w:val="Overskrift1"/>
+  <w:style w:type="character" w:customStyle="1" w:styleId="Heading1Char">
+    <w:name w:val="Heading 1 Char"/>
+    <w:basedOn w:val="DefaultParagraphFont"/>
+    <w:link w:val="Heading1"/>
     <w:uiPriority w:val="9"/>
     <w:rsid w:val="00EC6E2F"/>
     <w:rPr>
@@ -10776,11 +10897,11 @@
       <w:lang w:val="en-GB"/>
     </w:rPr>
   </w:style>
-  <w:style w:type="paragraph" w:styleId="Tittel">
+  <w:style w:type="paragraph" w:styleId="Title">
     <w:name w:val="Title"/>
     <w:basedOn w:val="Normal"/>
     <w:next w:val="Normal"/>
-    <w:link w:val="TittelTegn"/>
+    <w:link w:val="TitleChar"/>
     <w:uiPriority w:val="10"/>
     <w:qFormat/>
     <w:rsid w:val="00EC6E2F"/>
@@ -10795,10 +10916,10 @@
       <w:szCs w:val="56"/>
     </w:rPr>
   </w:style>
-  <w:style w:type="character" w:customStyle="1" w:styleId="TittelTegn">
-    <w:name w:val="Tittel Tegn"/>
-    <w:basedOn w:val="Standardskriftforavsnitt"/>
-    <w:link w:val="Tittel"/>
+  <w:style w:type="character" w:customStyle="1" w:styleId="TitleChar">
+    <w:name w:val="Title Char"/>
+    <w:basedOn w:val="DefaultParagraphFont"/>
+    <w:link w:val="Title"/>
     <w:uiPriority w:val="10"/>
     <w:rsid w:val="00EC6E2F"/>
     <w:rPr>

</xml_diff>